<commit_message>
Alex Salvador's individual opinion process report
</commit_message>
<xml_diff>
--- a/ProcessReport.docx
+++ b/ProcessReport.docx
@@ -3977,16 +3977,207 @@
       </w:r>
       <w:bookmarkEnd w:id="21"/>
     </w:p>
+    <w:p>
+      <w:bookmarkStart w:id="22" w:name="_GoBack"/>
+      <w:bookmarkEnd w:id="22"/>
+    </w:p>
+    <w:p>
+      <w:pPr>
+        <w:rPr>
+          <w:sz w:val="24"/>
+        </w:rPr>
+      </w:pPr>
+      <w:r>
+        <w:rPr>
+          <w:sz w:val="24"/>
+        </w:rPr>
+        <w:t xml:space="preserve">The following is an individual reflection on what I have learned from the </w:t>
+      </w:r>
+      <w:proofErr w:type="spellStart"/>
+      <w:r>
+        <w:rPr>
+          <w:sz w:val="24"/>
+        </w:rPr>
+        <w:t>ProP</w:t>
+      </w:r>
+      <w:proofErr w:type="spellEnd"/>
+      <w:r>
+        <w:rPr>
+          <w:sz w:val="24"/>
+        </w:rPr>
+        <w:t xml:space="preserve">.  </w:t>
+      </w:r>
+    </w:p>
+    <w:p>
+      <w:pPr>
+        <w:rPr>
+          <w:sz w:val="24"/>
+        </w:rPr>
+      </w:pPr>
+      <w:r>
+        <w:rPr>
+          <w:sz w:val="24"/>
+        </w:rPr>
+        <w:t xml:space="preserve"> </w:t>
+      </w:r>
+      <w:r>
+        <w:rPr>
+          <w:sz w:val="24"/>
+        </w:rPr>
+        <w:t xml:space="preserve">In general I learned how to better communicate in groups and </w:t>
+      </w:r>
+      <w:r>
+        <w:rPr>
+          <w:sz w:val="24"/>
+        </w:rPr>
+        <w:t>ad</w:t>
+      </w:r>
+      <w:r>
+        <w:rPr>
+          <w:sz w:val="24"/>
+        </w:rPr>
+        <w:softHyphen/>
+      </w:r>
+      <w:r>
+        <w:rPr>
+          <w:sz w:val="24"/>
+        </w:rPr>
+        <w:softHyphen/>
+      </w:r>
+      <w:r>
+        <w:rPr>
+          <w:sz w:val="24"/>
+        </w:rPr>
+        <w:softHyphen/>
+        <w:t>mit</w:t>
+      </w:r>
+      <w:r>
+        <w:rPr>
+          <w:sz w:val="24"/>
+        </w:rPr>
+        <w:t xml:space="preserve"> when there is a problem. Additionally, the importance of working in parallel to ensure everyone is on the same track was shown. </w:t>
+      </w:r>
+      <w:r>
+        <w:rPr>
+          <w:sz w:val="24"/>
+        </w:rPr>
+        <w:t xml:space="preserve">There were some unexpected challenges that had to be dealt with. </w:t>
+      </w:r>
+      <w:r>
+        <w:rPr>
+          <w:sz w:val="24"/>
+        </w:rPr>
+        <w:t>Thankfully, in the end they were resolved in time and I am happy that my group was able to do so.</w:t>
+      </w:r>
+    </w:p>
+    <w:p>
+      <w:pPr>
+        <w:rPr>
+          <w:sz w:val="24"/>
+        </w:rPr>
+      </w:pPr>
+      <w:r>
+        <w:rPr>
+          <w:sz w:val="24"/>
+        </w:rPr>
+        <w:t xml:space="preserve">  </w:t>
+      </w:r>
+      <w:r>
+        <w:rPr>
+          <w:sz w:val="24"/>
+        </w:rPr>
+        <w:t>Specifically, I learned</w:t>
+      </w:r>
+      <w:r>
+        <w:rPr>
+          <w:sz w:val="24"/>
+        </w:rPr>
+        <w:t xml:space="preserve"> more</w:t>
+      </w:r>
+      <w:r>
+        <w:rPr>
+          <w:sz w:val="24"/>
+        </w:rPr>
+        <w:t xml:space="preserve"> about GUI design for apps</w:t>
+      </w:r>
+      <w:r>
+        <w:rPr>
+          <w:sz w:val="24"/>
+        </w:rPr>
+        <w:t>,</w:t>
+      </w:r>
+      <w:r>
+        <w:rPr>
+          <w:sz w:val="24"/>
+        </w:rPr>
+        <w:t xml:space="preserve"> and to only display what is useful to the user. Additionally, I came out understanding more d</w:t>
+      </w:r>
+      <w:r>
+        <w:rPr>
+          <w:sz w:val="24"/>
+        </w:rPr>
+        <w:t>etails about registering and lo</w:t>
+      </w:r>
+      <w:r>
+        <w:rPr>
+          <w:sz w:val="24"/>
+        </w:rPr>
+        <w:t xml:space="preserve">gging in to a website. This was also related to database design where the input query in the </w:t>
+      </w:r>
+      <w:r>
+        <w:rPr>
+          <w:sz w:val="24"/>
+        </w:rPr>
+        <w:t xml:space="preserve">website’s </w:t>
+      </w:r>
+      <w:r>
+        <w:rPr>
+          <w:sz w:val="24"/>
+        </w:rPr>
+        <w:t>PHP or the database itself had to be changed to allow for more possibilities and compatibility.</w:t>
+      </w:r>
+      <w:r>
+        <w:rPr>
+          <w:sz w:val="24"/>
+        </w:rPr>
+        <w:t xml:space="preserve"> This goes back to working in parallel so that there are no conflicts with another person’s work when changing the database.</w:t>
+      </w:r>
+      <w:r>
+        <w:rPr>
+          <w:sz w:val="24"/>
+        </w:rPr>
+        <w:t xml:space="preserve"> I learned more about pulling information from a database and displaying it all over a website in different ways. </w:t>
+      </w:r>
+    </w:p>
+    <w:p>
+      <w:pPr>
+        <w:rPr>
+          <w:sz w:val="24"/>
+        </w:rPr>
+      </w:pPr>
+      <w:r>
+        <w:rPr>
+          <w:sz w:val="24"/>
+        </w:rPr>
+        <w:t xml:space="preserve">  </w:t>
+      </w:r>
+      <w:r>
+        <w:rPr>
+          <w:sz w:val="24"/>
+        </w:rPr>
+        <w:t xml:space="preserve">I feel that the project was a good one, and I came out with more knowledge and an appreciation for subjects I didn’t consider too highly before. For the next project I would come out sooner with problems to hopefully get them resolved quicker. </w:t>
+      </w:r>
+    </w:p>
     <w:p/>
     <w:p>
       <w:pPr>
         <w:pStyle w:val="Titlu1"/>
       </w:pPr>
-      <w:bookmarkStart w:id="22" w:name="_Toc454057610"/>
+      <w:bookmarkStart w:id="23" w:name="_Toc454057610"/>
       <w:r>
         <w:t>Alexandru Prodrom</w:t>
       </w:r>
-      <w:bookmarkEnd w:id="22"/>
+      <w:bookmarkEnd w:id="23"/>
     </w:p>
     <w:p/>
     <w:p>
@@ -3999,7 +4190,11 @@
         <w:t xml:space="preserve">Prop was a well-known project for the first year students so I knew about its existence before it actually began. The guys from the second year presented it as a very important project </w:t>
       </w:r>
       <w:r>
-        <w:t xml:space="preserve">and this got me really excited. </w:t>
+        <w:t xml:space="preserve">and this got </w:t>
+      </w:r>
+      <w:r>
+        <w:lastRenderedPageBreak/>
+        <w:t xml:space="preserve">me really excited. </w:t>
       </w:r>
       <w:r>
         <w:t>I knew I didn’t do major projects in the past and concentrate a lot on the teamwork. This project was my first big “thing” in a team so I was a bit nervous and scared. But time went amazingly fast and the finish line is really close</w:t>
@@ -4087,7 +4282,6 @@
     </w:p>
     <w:p>
       <w:r>
-        <w:lastRenderedPageBreak/>
         <w:t>-sometimes is better to have some challenges. It might be better for your growth to do something new, not the stuff you are really good</w:t>
       </w:r>
       <w:r>
@@ -4107,8 +4301,6 @@
       <w:r>
         <w:t>-documents have to be clear and sincere. Every word matters and every sentence has hidden meanings. Contracts, reports and other paperwork should be carefully made. Documents have to be easily read and understandable from the first.</w:t>
       </w:r>
-      <w:bookmarkStart w:id="23" w:name="_GoBack"/>
-      <w:bookmarkEnd w:id="23"/>
     </w:p>
     <w:p>
       <w:r>
@@ -4240,6 +4432,7 @@
           </w:tcPr>
           <w:p>
             <w:r>
+              <w:lastRenderedPageBreak/>
               <w:t>Task</w:t>
             </w:r>
           </w:p>
@@ -4726,7 +4919,6 @@
       </w:pPr>
       <w:bookmarkStart w:id="26" w:name="_Toc454057613"/>
       <w:r>
-        <w:lastRenderedPageBreak/>
         <w:t>Block 2:</w:t>
       </w:r>
       <w:bookmarkEnd w:id="26"/>
@@ -6392,7 +6584,7 @@
 </file>
 
 <file path=customXml/itemProps1.xml><?xml version="1.0" encoding="utf-8"?>
-<ds:datastoreItem xmlns:ds="http://schemas.openxmlformats.org/officeDocument/2006/customXml" ds:itemID="{A051413E-477C-4D19-B7F7-3D476F2E1F4B}">
+<ds:datastoreItem xmlns:ds="http://schemas.openxmlformats.org/officeDocument/2006/customXml" ds:itemID="{808FC79F-CDAE-481E-A9B0-FA9C90E392F0}">
   <ds:schemaRefs>
     <ds:schemaRef ds:uri="http://schemas.openxmlformats.org/officeDocument/2006/bibliography"/>
   </ds:schemaRefs>

</xml_diff>

<commit_message>
Liis Kivistik individual processreport
</commit_message>
<xml_diff>
--- a/ProcessReport.docx
+++ b/ProcessReport.docx
@@ -249,7 +249,7 @@
           <w:color w:val="auto"/>
           <w:sz w:val="23"/>
           <w:szCs w:val="23"/>
-          <w:lang w:val="en-GB" w:eastAsia="en-GB"/>
+          <w:lang w:val="en-US"/>
         </w:rPr>
         <w:drawing>
           <wp:inline distT="0" distB="0" distL="0" distR="0">
@@ -674,7 +674,7 @@
       <w:sdtContent>
         <w:p>
           <w:pPr>
-            <w:pStyle w:val="Titlucuprins"/>
+            <w:pStyle w:val="TOCHeading"/>
             <w:rPr>
               <w:sz w:val="28"/>
               <w:szCs w:val="28"/>
@@ -691,7 +691,7 @@
         </w:p>
         <w:p>
           <w:pPr>
-            <w:pStyle w:val="Cuprins1"/>
+            <w:pStyle w:val="TOC1"/>
             <w:tabs>
               <w:tab w:val="right" w:leader="dot" w:pos="9016"/>
             </w:tabs>
@@ -782,7 +782,7 @@
         </w:p>
         <w:p>
           <w:pPr>
-            <w:pStyle w:val="Cuprins1"/>
+            <w:pStyle w:val="TOC1"/>
             <w:tabs>
               <w:tab w:val="right" w:leader="dot" w:pos="9016"/>
             </w:tabs>
@@ -852,7 +852,7 @@
         </w:p>
         <w:p>
           <w:pPr>
-            <w:pStyle w:val="Cuprins2"/>
+            <w:pStyle w:val="TOC2"/>
             <w:tabs>
               <w:tab w:val="right" w:leader="dot" w:pos="9016"/>
             </w:tabs>
@@ -922,7 +922,7 @@
         </w:p>
         <w:p>
           <w:pPr>
-            <w:pStyle w:val="Cuprins2"/>
+            <w:pStyle w:val="TOC2"/>
             <w:tabs>
               <w:tab w:val="right" w:leader="dot" w:pos="9016"/>
             </w:tabs>
@@ -992,7 +992,7 @@
         </w:p>
         <w:p>
           <w:pPr>
-            <w:pStyle w:val="Cuprins2"/>
+            <w:pStyle w:val="TOC2"/>
             <w:tabs>
               <w:tab w:val="right" w:leader="dot" w:pos="9016"/>
             </w:tabs>
@@ -1062,7 +1062,7 @@
         </w:p>
         <w:p>
           <w:pPr>
-            <w:pStyle w:val="Cuprins2"/>
+            <w:pStyle w:val="TOC2"/>
             <w:tabs>
               <w:tab w:val="right" w:leader="dot" w:pos="9016"/>
             </w:tabs>
@@ -1132,7 +1132,7 @@
         </w:p>
         <w:p>
           <w:pPr>
-            <w:pStyle w:val="Cuprins2"/>
+            <w:pStyle w:val="TOC2"/>
             <w:tabs>
               <w:tab w:val="right" w:leader="dot" w:pos="9016"/>
             </w:tabs>
@@ -1202,7 +1202,7 @@
         </w:p>
         <w:p>
           <w:pPr>
-            <w:pStyle w:val="Cuprins2"/>
+            <w:pStyle w:val="TOC2"/>
             <w:tabs>
               <w:tab w:val="right" w:leader="dot" w:pos="9016"/>
             </w:tabs>
@@ -1272,7 +1272,7 @@
         </w:p>
         <w:p>
           <w:pPr>
-            <w:pStyle w:val="Cuprins2"/>
+            <w:pStyle w:val="TOC2"/>
             <w:tabs>
               <w:tab w:val="right" w:leader="dot" w:pos="9016"/>
             </w:tabs>
@@ -1342,7 +1342,7 @@
         </w:p>
         <w:p>
           <w:pPr>
-            <w:pStyle w:val="Cuprins2"/>
+            <w:pStyle w:val="TOC2"/>
             <w:tabs>
               <w:tab w:val="right" w:leader="dot" w:pos="9016"/>
             </w:tabs>
@@ -1412,7 +1412,7 @@
         </w:p>
         <w:p>
           <w:pPr>
-            <w:pStyle w:val="Cuprins2"/>
+            <w:pStyle w:val="TOC2"/>
             <w:tabs>
               <w:tab w:val="right" w:leader="dot" w:pos="9016"/>
             </w:tabs>
@@ -1482,7 +1482,7 @@
         </w:p>
         <w:p>
           <w:pPr>
-            <w:pStyle w:val="Cuprins2"/>
+            <w:pStyle w:val="TOC2"/>
             <w:tabs>
               <w:tab w:val="right" w:leader="dot" w:pos="9016"/>
             </w:tabs>
@@ -1552,7 +1552,7 @@
         </w:p>
         <w:p>
           <w:pPr>
-            <w:pStyle w:val="Cuprins2"/>
+            <w:pStyle w:val="TOC2"/>
             <w:tabs>
               <w:tab w:val="right" w:leader="dot" w:pos="9016"/>
             </w:tabs>
@@ -1622,7 +1622,7 @@
         </w:p>
         <w:p>
           <w:pPr>
-            <w:pStyle w:val="Cuprins2"/>
+            <w:pStyle w:val="TOC2"/>
             <w:tabs>
               <w:tab w:val="right" w:leader="dot" w:pos="9016"/>
             </w:tabs>
@@ -1692,7 +1692,7 @@
         </w:p>
         <w:p>
           <w:pPr>
-            <w:pStyle w:val="Cuprins2"/>
+            <w:pStyle w:val="TOC2"/>
             <w:tabs>
               <w:tab w:val="right" w:leader="dot" w:pos="9016"/>
             </w:tabs>
@@ -1762,7 +1762,7 @@
         </w:p>
         <w:p>
           <w:pPr>
-            <w:pStyle w:val="Cuprins2"/>
+            <w:pStyle w:val="TOC2"/>
             <w:tabs>
               <w:tab w:val="right" w:leader="dot" w:pos="9016"/>
             </w:tabs>
@@ -1832,7 +1832,7 @@
         </w:p>
         <w:p>
           <w:pPr>
-            <w:pStyle w:val="Cuprins2"/>
+            <w:pStyle w:val="TOC2"/>
             <w:tabs>
               <w:tab w:val="right" w:leader="dot" w:pos="9016"/>
             </w:tabs>
@@ -1902,7 +1902,7 @@
         </w:p>
         <w:p>
           <w:pPr>
-            <w:pStyle w:val="Cuprins2"/>
+            <w:pStyle w:val="TOC2"/>
             <w:tabs>
               <w:tab w:val="right" w:leader="dot" w:pos="9016"/>
             </w:tabs>
@@ -1972,7 +1972,7 @@
         </w:p>
         <w:p>
           <w:pPr>
-            <w:pStyle w:val="Cuprins1"/>
+            <w:pStyle w:val="TOC1"/>
             <w:tabs>
               <w:tab w:val="right" w:leader="dot" w:pos="9016"/>
             </w:tabs>
@@ -2042,7 +2042,7 @@
         </w:p>
         <w:p>
           <w:pPr>
-            <w:pStyle w:val="Cuprins1"/>
+            <w:pStyle w:val="TOC1"/>
             <w:tabs>
               <w:tab w:val="right" w:leader="dot" w:pos="9016"/>
             </w:tabs>
@@ -2112,7 +2112,7 @@
         </w:p>
         <w:p>
           <w:pPr>
-            <w:pStyle w:val="Cuprins1"/>
+            <w:pStyle w:val="TOC1"/>
             <w:tabs>
               <w:tab w:val="right" w:leader="dot" w:pos="9016"/>
             </w:tabs>
@@ -2182,7 +2182,7 @@
         </w:p>
         <w:p>
           <w:pPr>
-            <w:pStyle w:val="Cuprins1"/>
+            <w:pStyle w:val="TOC1"/>
             <w:tabs>
               <w:tab w:val="right" w:leader="dot" w:pos="9016"/>
             </w:tabs>
@@ -2252,7 +2252,7 @@
         </w:p>
         <w:p>
           <w:pPr>
-            <w:pStyle w:val="Cuprins1"/>
+            <w:pStyle w:val="TOC1"/>
             <w:tabs>
               <w:tab w:val="right" w:leader="dot" w:pos="9016"/>
             </w:tabs>
@@ -2322,7 +2322,7 @@
         </w:p>
         <w:p>
           <w:pPr>
-            <w:pStyle w:val="Cuprins1"/>
+            <w:pStyle w:val="TOC1"/>
             <w:tabs>
               <w:tab w:val="right" w:leader="dot" w:pos="9016"/>
             </w:tabs>
@@ -2392,7 +2392,7 @@
         </w:p>
         <w:p>
           <w:pPr>
-            <w:pStyle w:val="Cuprins2"/>
+            <w:pStyle w:val="TOC2"/>
             <w:tabs>
               <w:tab w:val="right" w:leader="dot" w:pos="9016"/>
             </w:tabs>
@@ -2462,7 +2462,7 @@
         </w:p>
         <w:p>
           <w:pPr>
-            <w:pStyle w:val="Cuprins2"/>
+            <w:pStyle w:val="TOC2"/>
             <w:tabs>
               <w:tab w:val="right" w:leader="dot" w:pos="9016"/>
             </w:tabs>
@@ -2550,7 +2550,7 @@
     <w:p/>
     <w:p>
       <w:pPr>
-        <w:pStyle w:val="Titlu1"/>
+        <w:pStyle w:val="Heading1"/>
       </w:pPr>
       <w:bookmarkStart w:id="0" w:name="_Toc454057588"/>
       <w:r>
@@ -2675,7 +2675,7 @@
     <w:p/>
     <w:p>
       <w:pPr>
-        <w:pStyle w:val="Titlu1"/>
+        <w:pStyle w:val="Heading1"/>
       </w:pPr>
       <w:bookmarkStart w:id="1" w:name="_Toc454057589"/>
       <w:r>
@@ -2687,7 +2687,7 @@
     <w:p/>
     <w:p>
       <w:pPr>
-        <w:pStyle w:val="Titlu2"/>
+        <w:pStyle w:val="Heading2"/>
       </w:pPr>
       <w:bookmarkStart w:id="2" w:name="_Toc454057590"/>
       <w:r>
@@ -2739,7 +2739,7 @@
     <w:p/>
     <w:p>
       <w:pPr>
-        <w:pStyle w:val="Titlu2"/>
+        <w:pStyle w:val="Heading2"/>
       </w:pPr>
       <w:bookmarkStart w:id="3" w:name="_Toc454057591"/>
       <w:r>
@@ -2806,7 +2806,7 @@
     <w:p/>
     <w:p>
       <w:pPr>
-        <w:pStyle w:val="Titlu2"/>
+        <w:pStyle w:val="Heading2"/>
       </w:pPr>
       <w:bookmarkStart w:id="4" w:name="_Toc454057592"/>
       <w:r>
@@ -2842,7 +2842,7 @@
     <w:p/>
     <w:p>
       <w:pPr>
-        <w:pStyle w:val="Titlu2"/>
+        <w:pStyle w:val="Heading2"/>
       </w:pPr>
       <w:bookmarkStart w:id="5" w:name="_Toc454057593"/>
       <w:r>
@@ -2898,7 +2898,7 @@
     <w:p/>
     <w:p>
       <w:pPr>
-        <w:pStyle w:val="Titlu2"/>
+        <w:pStyle w:val="Heading2"/>
       </w:pPr>
       <w:bookmarkStart w:id="6" w:name="_Toc454057594"/>
       <w:r>
@@ -2949,7 +2949,7 @@
     <w:p/>
     <w:p>
       <w:pPr>
-        <w:pStyle w:val="Titlu2"/>
+        <w:pStyle w:val="Heading2"/>
       </w:pPr>
       <w:bookmarkStart w:id="7" w:name="_Toc454057595"/>
       <w:r>
@@ -3037,7 +3037,7 @@
     <w:p/>
     <w:p>
       <w:pPr>
-        <w:pStyle w:val="Titlu2"/>
+        <w:pStyle w:val="Heading2"/>
       </w:pPr>
       <w:bookmarkStart w:id="8" w:name="_Toc454057596"/>
       <w:r>
@@ -3103,12 +3103,12 @@
     </w:p>
     <w:p>
       <w:pPr>
-        <w:pStyle w:val="Titlu2"/>
-      </w:pPr>
-    </w:p>
-    <w:p>
-      <w:pPr>
-        <w:pStyle w:val="Titlu2"/>
+        <w:pStyle w:val="Heading2"/>
+      </w:pPr>
+    </w:p>
+    <w:p>
+      <w:pPr>
+        <w:pStyle w:val="Heading2"/>
       </w:pPr>
       <w:bookmarkStart w:id="9" w:name="_Toc454057597"/>
       <w:r>
@@ -3129,7 +3129,7 @@
     <w:p/>
     <w:p>
       <w:pPr>
-        <w:pStyle w:val="Titlu2"/>
+        <w:pStyle w:val="Heading2"/>
       </w:pPr>
       <w:bookmarkStart w:id="10" w:name="_Toc454057598"/>
       <w:r>
@@ -3179,7 +3179,7 @@
     <w:p/>
     <w:p>
       <w:pPr>
-        <w:pStyle w:val="Titlu2"/>
+        <w:pStyle w:val="Heading2"/>
       </w:pPr>
       <w:bookmarkStart w:id="11" w:name="_Toc454057599"/>
       <w:r>
@@ -3240,7 +3240,7 @@
     <w:p/>
     <w:p>
       <w:pPr>
-        <w:pStyle w:val="Titlu2"/>
+        <w:pStyle w:val="Heading2"/>
       </w:pPr>
       <w:bookmarkStart w:id="12" w:name="_Toc454057600"/>
       <w:r>
@@ -3297,7 +3297,7 @@
     <w:p/>
     <w:p>
       <w:pPr>
-        <w:pStyle w:val="Titlu2"/>
+        <w:pStyle w:val="Heading2"/>
       </w:pPr>
       <w:bookmarkStart w:id="13" w:name="_Toc454057601"/>
       <w:r>
@@ -3385,7 +3385,7 @@
     <w:p/>
     <w:p>
       <w:pPr>
-        <w:pStyle w:val="Titlu2"/>
+        <w:pStyle w:val="Heading2"/>
       </w:pPr>
       <w:bookmarkStart w:id="14" w:name="_Toc454057602"/>
       <w:r>
@@ -3442,7 +3442,7 @@
     <w:p/>
     <w:p>
       <w:pPr>
-        <w:pStyle w:val="Titlu2"/>
+        <w:pStyle w:val="Heading2"/>
       </w:pPr>
       <w:bookmarkStart w:id="15" w:name="_Toc454057603"/>
       <w:r>
@@ -3505,7 +3505,7 @@
     <w:p/>
     <w:p>
       <w:pPr>
-        <w:pStyle w:val="Titlu2"/>
+        <w:pStyle w:val="Heading2"/>
       </w:pPr>
       <w:bookmarkStart w:id="16" w:name="_Toc454057604"/>
       <w:r>
@@ -3665,7 +3665,7 @@
     <w:p/>
     <w:p>
       <w:pPr>
-        <w:pStyle w:val="Titlu2"/>
+        <w:pStyle w:val="Heading2"/>
       </w:pPr>
       <w:bookmarkStart w:id="17" w:name="_Toc454057605"/>
       <w:r>
@@ -3711,7 +3711,7 @@
     <w:p/>
     <w:p>
       <w:pPr>
-        <w:pStyle w:val="Titlu1"/>
+        <w:pStyle w:val="Heading1"/>
       </w:pPr>
       <w:bookmarkStart w:id="18" w:name="_Toc454057606"/>
       <w:r>
@@ -3947,7 +3947,7 @@
     </w:p>
     <w:p>
       <w:pPr>
-        <w:pStyle w:val="Titlu1"/>
+        <w:pStyle w:val="Heading1"/>
       </w:pPr>
       <w:bookmarkStart w:id="19" w:name="_Toc454057607"/>
       <w:r>
@@ -3958,7 +3958,7 @@
     <w:p/>
     <w:p>
       <w:pPr>
-        <w:pStyle w:val="Titlu1"/>
+        <w:pStyle w:val="Heading1"/>
       </w:pPr>
       <w:bookmarkStart w:id="20" w:name="_Toc454057608"/>
       <w:r>
@@ -3969,273 +3969,295 @@
     <w:p/>
     <w:p>
       <w:pPr>
-        <w:pStyle w:val="Titlu1"/>
-      </w:pPr>
-      <w:bookmarkStart w:id="21" w:name="_Toc454057609"/>
-      <w:r>
+        <w:rPr>
+          <w:lang w:val="et-EE"/>
+        </w:rPr>
+      </w:pPr>
+      <w:r>
+        <w:rPr>
+          <w:lang w:val="et-EE"/>
+        </w:rPr>
+        <w:t xml:space="preserve">Here are my thoughts about ProP. </w:t>
+      </w:r>
+    </w:p>
+    <w:p>
+      <w:pPr>
+        <w:rPr>
+          <w:lang w:val="et-EE"/>
+        </w:rPr>
+      </w:pPr>
+      <w:r>
+        <w:rPr>
+          <w:lang w:val="et-EE"/>
+        </w:rPr>
+        <w:t>During this project I realised that it teached me more than other classes. Although learning theory and doing practicum in other classes gave the base to the knowledge we currently have, ProP requires more thinking and brainstorming on your own, since it is not just doing step by step what you are told to do. If I didn’t know how to proceed and was stuck with some part, it made me to search answers on my own with for example google, not just checking theory slides. But since the project was based on what we have been taught, it wasn’t too challening and stressing.</w:t>
+      </w:r>
+    </w:p>
+    <w:p>
+      <w:pPr>
+        <w:rPr>
+          <w:lang w:val="et-EE"/>
+        </w:rPr>
+      </w:pPr>
+      <w:r>
+        <w:rPr>
+          <w:lang w:val="et-EE"/>
+        </w:rPr>
+        <w:t>When it comes to groupwork, I realised that it can be really hard or really easy and it all depends on who are you with, how well you know them and how different is their mindset from yours. It is important to develope a good communication skill to result in a good-working product. Communication is necessary to put all teammembers on the same track and reaching for the same goal, teamwork will get you further than individual work afterall.</w:t>
+      </w:r>
+    </w:p>
+    <w:p>
+      <w:pPr>
+        <w:rPr>
+          <w:lang w:val="et-EE"/>
+        </w:rPr>
+      </w:pPr>
+      <w:r>
+        <w:rPr>
+          <w:lang w:val="et-EE"/>
+        </w:rPr>
+        <w:t>I also realised that in a team, honesty and trust is important. Teammates have to trust you with the tasks you have been given. Or if you feel you are not right for the task or you are having problems, it is good to let others know in order to find a solution. I learned it by struggling with PHP alone myself, and afterwards thinking that I should have given up on it earlier, so that someone else, who’s good in it, could have done it faster and with ease. This is why it is also important that everyone knows how everyone is doing, it’s easier to help that way, it’s still teamwork not individual struggle.</w:t>
+      </w:r>
+    </w:p>
+    <w:p>
+      <w:pPr>
+        <w:rPr>
+          <w:lang w:val="et-EE"/>
+        </w:rPr>
+      </w:pPr>
+      <w:r>
+        <w:rPr>
+          <w:lang w:val="et-EE"/>
+        </w:rPr>
+        <w:t>My thoughts about project plan are that it is really helpful to hang on to the phasing that has been planned, but in order to make the phasing as accurate with real life as possible, experience is required. Thats is why in my opinion our current phasing was not that useful and accurate in the second block.</w:t>
+      </w:r>
+    </w:p>
+    <w:p>
+      <w:pPr>
+        <w:rPr>
+          <w:lang w:val="et-EE"/>
+        </w:rPr>
+      </w:pPr>
+      <w:r>
+        <w:rPr>
+          <w:lang w:val="et-EE"/>
+        </w:rPr>
+        <w:t xml:space="preserve">Also it is important to put priorities right – concentrate more on important things. Some documents etc need less attention and time. </w:t>
+      </w:r>
+    </w:p>
+    <w:p>
+      <w:pPr>
+        <w:rPr>
+          <w:lang w:val="et-EE"/>
+        </w:rPr>
+      </w:pPr>
+      <w:r>
+        <w:rPr>
+          <w:lang w:val="et-EE"/>
+        </w:rPr>
+        <w:t>And additionally I can say that I have never thought how a system for an event works, but now I am starting to get some ideas of it.</w:t>
+      </w:r>
+    </w:p>
+    <w:p>
+      <w:bookmarkStart w:id="21" w:name="_GoBack"/>
+      <w:bookmarkEnd w:id="21"/>
+    </w:p>
+    <w:p>
+      <w:pPr>
+        <w:pStyle w:val="Heading1"/>
+      </w:pPr>
+      <w:bookmarkStart w:id="22" w:name="_Toc454057609"/>
+      <w:r>
+        <w:lastRenderedPageBreak/>
         <w:t>Alexander Salvador</w:t>
       </w:r>
-      <w:bookmarkEnd w:id="21"/>
-    </w:p>
-    <w:p>
-      <w:bookmarkStart w:id="22" w:name="_GoBack"/>
       <w:bookmarkEnd w:id="22"/>
     </w:p>
-    <w:p>
-      <w:pPr>
-        <w:rPr>
-          <w:sz w:val="24"/>
-        </w:rPr>
-      </w:pPr>
-      <w:r>
-        <w:rPr>
-          <w:sz w:val="24"/>
-        </w:rPr>
-        <w:t xml:space="preserve">The following is an individual reflection on what I have learned from the </w:t>
-      </w:r>
-      <w:proofErr w:type="spellStart"/>
-      <w:r>
-        <w:rPr>
-          <w:sz w:val="24"/>
-        </w:rPr>
-        <w:t>ProP</w:t>
-      </w:r>
-      <w:proofErr w:type="spellEnd"/>
-      <w:r>
-        <w:rPr>
-          <w:sz w:val="24"/>
-        </w:rPr>
-        <w:t xml:space="preserve">.  </w:t>
-      </w:r>
-    </w:p>
-    <w:p>
-      <w:pPr>
-        <w:rPr>
-          <w:sz w:val="24"/>
-        </w:rPr>
-      </w:pPr>
-      <w:r>
-        <w:rPr>
-          <w:sz w:val="24"/>
-        </w:rPr>
+    <w:p/>
+    <w:p>
+      <w:pPr>
+        <w:pStyle w:val="Heading1"/>
+      </w:pPr>
+      <w:bookmarkStart w:id="23" w:name="_Toc454057610"/>
+      <w:r>
+        <w:t>Alexandru Prodrom</w:t>
+      </w:r>
+      <w:bookmarkEnd w:id="23"/>
+    </w:p>
+    <w:p/>
+    <w:p>
+      <w:r>
+        <w:t>This is my personal reflection regarding the Prop project. To be honest I didn’t expect to be that long.</w:t>
+      </w:r>
+    </w:p>
+    <w:p>
+      <w:r>
+        <w:t xml:space="preserve">Prop was a well-known project for the first year students so I knew about its existence before it actually began. The guys from the second year presented it as a very important project </w:t>
+      </w:r>
+      <w:r>
+        <w:t xml:space="preserve">and this got me really excited. </w:t>
+      </w:r>
+      <w:r>
+        <w:t>I knew I didn’t do major projects in the past and concentrate a lot on the teamwork. This project was my first big “thing” in a team so I was a bit nervous and scared. But time went amazingly fast and the finish line is really close</w:t>
+      </w:r>
+      <w:r>
+        <w:t xml:space="preserve"> now</w:t>
+      </w:r>
+      <w:r>
+        <w:t xml:space="preserve">. During this time I learnt a lot of </w:t>
+      </w:r>
+      <w:r>
+        <w:t xml:space="preserve">new </w:t>
+      </w:r>
+      <w:r>
+        <w:t>things.</w:t>
+      </w:r>
+    </w:p>
+    <w:p>
+      <w:r>
+        <w:t>Before I was more individual and never know why teamwork is important or why should I share a task when I am goo</w:t>
+      </w:r>
+      <w:r>
+        <w:t>d enough to do</w:t>
+      </w:r>
+      <w:r>
+        <w:t xml:space="preserve"> everything. Well now I realise that I was completely wrong, teamwork </w:t>
+      </w:r>
+      <w:r>
+        <w:t xml:space="preserve">and communication </w:t>
+      </w:r>
+      <w:r>
+        <w:t>is really important</w:t>
+      </w:r>
+      <w:r>
+        <w:t>,</w:t>
+      </w:r>
+      <w:r>
+        <w:t xml:space="preserve"> I am not good enough to do everything</w:t>
+      </w:r>
+      <w:r>
+        <w:t xml:space="preserve"> and much more</w:t>
+      </w:r>
+      <w:r>
+        <w:t>.</w:t>
+      </w:r>
+    </w:p>
+    <w:p>
+      <w:r>
+        <w:t xml:space="preserve">Some important </w:t>
+      </w:r>
+      <w:r>
+        <w:t xml:space="preserve">and general </w:t>
+      </w:r>
+      <w:r>
+        <w:t>things I realised during this project:</w:t>
+      </w:r>
+    </w:p>
+    <w:p>
+      <w:r>
+        <w:t>-communication between the teammates is one of the most essential things. Sharing your work, asking for advice and feedback, working together and discussing different opinions helps a lot and should be primordial. Tasks are of course divided but that doesn’t mean people are.</w:t>
+      </w:r>
+    </w:p>
+    <w:p>
+      <w:r>
+        <w:t>-</w:t>
+      </w:r>
+      <w:r>
+        <w:t xml:space="preserve">the </w:t>
+      </w:r>
+      <w:r>
+        <w:t>leader. Very often people mix up the tasks of a leader thinking that he has to do all the work and he is the main worker. No, he should organise everything good so that there is a balance between everybody. He should make his own team feel secure by being good at communi</w:t>
+      </w:r>
+      <w:r>
+        <w:t>cating</w:t>
+      </w:r>
+      <w:r>
+        <w:t xml:space="preserve"> and thinking rationally</w:t>
+      </w:r>
+      <w:r>
+        <w:t xml:space="preserve">. He should also divide the tasks according to each person’s </w:t>
+      </w:r>
+      <w:r>
+        <w:t>speciality. And in the end, he has to be a pleasant and sincere guy with his teammates and represent the team as good as possible.</w:t>
+      </w:r>
+    </w:p>
+    <w:p>
+      <w:r>
+        <w:t>-sometimes is better to have some challenges. It might be better for your growth to do something new, not the stuff you are really good</w:t>
+      </w:r>
+      <w:r>
+        <w:t xml:space="preserve"> at</w:t>
+      </w:r>
+      <w:r>
+        <w:t xml:space="preserve">. If it’s too challenging you can talk with the other teammates that are better or with the leader </w:t>
+      </w:r>
+      <w:r>
+        <w:t xml:space="preserve">in order </w:t>
+      </w:r>
+      <w:r>
+        <w:t>to change the task.</w:t>
+      </w:r>
+    </w:p>
+    <w:p>
+      <w:r>
+        <w:t>-documents have to be clear and sincere. Every word matters and every sentence has hidden meanings. Contracts, reports and other paperwork should be carefully made. Documents have to be easily read and understandable from the first.</w:t>
+      </w:r>
+    </w:p>
+    <w:p>
+      <w:r>
+        <w:t>-</w:t>
+      </w:r>
+      <w:r>
+        <w:t>the schedule and the phasing should be realistic and properly made. It is really easy to postpone and go on your own way without paying attention to the schedule.</w:t>
+      </w:r>
+    </w:p>
+    <w:p>
+      <w:r>
+        <w:t>-this kind of event systems are really interesting. To see how everything connects in order to create such a big thing is fascinating. Every small part matters in its own way.</w:t>
+      </w:r>
+    </w:p>
+    <w:p>
+      <w:r>
+        <w:t>-it should be fun and exciting. The more pleasant it is, the better the outcome will be. If you believe in what you are creating and you do it with dedication, the final product is going to be amazing. And all in all, it’s for your own development and it’s nice to know and work with other people.</w:t>
+      </w:r>
+    </w:p>
+    <w:p>
+      <w:r>
+        <w:lastRenderedPageBreak/>
+        <w:t xml:space="preserve">These things are some general stuff I noticed. More personal, I realised I like programming a lot and </w:t>
+      </w:r>
+      <w:r>
+        <w:t xml:space="preserve">it </w:t>
+      </w:r>
+      <w:r>
+        <w:t>allows me a flexible time but in the same time I would like to explore more</w:t>
+      </w:r>
+      <w:r>
+        <w:t xml:space="preserve"> the</w:t>
+      </w:r>
+      <w:r>
         <w:t xml:space="preserve"> </w:t>
       </w:r>
       <w:r>
-        <w:rPr>
-          <w:sz w:val="24"/>
-        </w:rPr>
-        <w:t xml:space="preserve">In general I learned how to better communicate in groups and </w:t>
-      </w:r>
-      <w:r>
-        <w:rPr>
-          <w:sz w:val="24"/>
-        </w:rPr>
-        <w:t>ad</w:t>
-      </w:r>
-      <w:r>
-        <w:rPr>
-          <w:sz w:val="24"/>
-        </w:rPr>
-        <w:softHyphen/>
-      </w:r>
-      <w:r>
-        <w:rPr>
-          <w:sz w:val="24"/>
-        </w:rPr>
-        <w:softHyphen/>
-      </w:r>
-      <w:r>
-        <w:rPr>
-          <w:sz w:val="24"/>
-        </w:rPr>
-        <w:softHyphen/>
-        <w:t>mit</w:t>
-      </w:r>
-      <w:r>
-        <w:rPr>
-          <w:sz w:val="24"/>
-        </w:rPr>
-        <w:t xml:space="preserve"> when there is a problem. Additionally, the importance of working in parallel to ensure everyone is on the same track was shown. </w:t>
-      </w:r>
-      <w:r>
-        <w:rPr>
-          <w:sz w:val="24"/>
-        </w:rPr>
-        <w:t xml:space="preserve">There were some unexpected challenges that had to be dealt with. </w:t>
-      </w:r>
-      <w:r>
-        <w:rPr>
-          <w:sz w:val="24"/>
-        </w:rPr>
-        <w:t>Thankfully, in the end they were resolved in time and I am happy that my group was able to do so.</w:t>
-      </w:r>
-    </w:p>
-    <w:p>
-      <w:pPr>
-        <w:rPr>
-          <w:sz w:val="24"/>
-        </w:rPr>
-      </w:pPr>
-      <w:r>
-        <w:rPr>
-          <w:sz w:val="24"/>
-        </w:rPr>
-        <w:t xml:space="preserve">  </w:t>
-      </w:r>
-      <w:r>
-        <w:rPr>
-          <w:sz w:val="24"/>
-        </w:rPr>
-        <w:t>Specifically, I learned</w:t>
-      </w:r>
-      <w:r>
-        <w:rPr>
-          <w:sz w:val="24"/>
-        </w:rPr>
-        <w:t xml:space="preserve"> more</w:t>
-      </w:r>
-      <w:r>
-        <w:rPr>
-          <w:sz w:val="24"/>
-        </w:rPr>
-        <w:t xml:space="preserve"> about GUI design for apps</w:t>
-      </w:r>
-      <w:r>
-        <w:rPr>
-          <w:sz w:val="24"/>
-        </w:rPr>
-        <w:t>,</w:t>
-      </w:r>
-      <w:r>
-        <w:rPr>
-          <w:sz w:val="24"/>
-        </w:rPr>
-        <w:t xml:space="preserve"> and to only display what is useful to the user. Additionally, I came out understanding more d</w:t>
-      </w:r>
-      <w:r>
-        <w:rPr>
-          <w:sz w:val="24"/>
-        </w:rPr>
-        <w:t>etails about registering and lo</w:t>
-      </w:r>
-      <w:r>
-        <w:rPr>
-          <w:sz w:val="24"/>
-        </w:rPr>
-        <w:t xml:space="preserve">gging in to a website. This was also related to database design where the input query in the </w:t>
-      </w:r>
-      <w:r>
-        <w:rPr>
-          <w:sz w:val="24"/>
-        </w:rPr>
-        <w:t xml:space="preserve">website’s </w:t>
-      </w:r>
-      <w:r>
-        <w:rPr>
-          <w:sz w:val="24"/>
-        </w:rPr>
-        <w:t>PHP or the database itself had to be changed to allow for more possibilities and compatibility.</w:t>
-      </w:r>
-      <w:r>
-        <w:rPr>
-          <w:sz w:val="24"/>
-        </w:rPr>
-        <w:t xml:space="preserve"> This goes back to working in parallel so that there are no conflicts with another person’s work when changing the database.</w:t>
-      </w:r>
-      <w:r>
-        <w:rPr>
-          <w:sz w:val="24"/>
-        </w:rPr>
-        <w:t xml:space="preserve"> I learned more about pulling information from a database and displaying it all over a website in different ways. </w:t>
-      </w:r>
-    </w:p>
-    <w:p>
-      <w:pPr>
-        <w:rPr>
-          <w:sz w:val="24"/>
-        </w:rPr>
-      </w:pPr>
-      <w:r>
-        <w:rPr>
-          <w:sz w:val="24"/>
-        </w:rPr>
-        <w:t xml:space="preserve">  </w:t>
-      </w:r>
-      <w:r>
-        <w:rPr>
-          <w:sz w:val="24"/>
-        </w:rPr>
-        <w:t xml:space="preserve">I feel that the project was a good one, and I came out with more knowledge and an appreciation for subjects I didn’t consider too highly before. For the next project I would come out sooner with problems to hopefully get them resolved quicker. </w:t>
-      </w:r>
-    </w:p>
-    <w:p/>
-    <w:p>
-      <w:pPr>
-        <w:pStyle w:val="Titlu1"/>
-      </w:pPr>
-      <w:bookmarkStart w:id="23" w:name="_Toc454057610"/>
-      <w:r>
-        <w:t>Alexandru Prodrom</w:t>
-      </w:r>
-      <w:bookmarkEnd w:id="23"/>
-    </w:p>
-    <w:p/>
-    <w:p>
-      <w:r>
-        <w:t>This is my personal reflection regarding the Prop project. To be honest I didn’t expect to be that long.</w:t>
-      </w:r>
-    </w:p>
-    <w:p>
-      <w:r>
-        <w:t xml:space="preserve">Prop was a well-known project for the first year students so I knew about its existence before it actually began. The guys from the second year presented it as a very important project </w:t>
-      </w:r>
-      <w:r>
-        <w:t xml:space="preserve">and this got </w:t>
-      </w:r>
-      <w:r>
-        <w:lastRenderedPageBreak/>
-        <w:t xml:space="preserve">me really excited. </w:t>
-      </w:r>
-      <w:r>
-        <w:t>I knew I didn’t do major projects in the past and concentrate a lot on the teamwork. This project was my first big “thing” in a team so I was a bit nervous and scared. But time went amazingly fast and the finish line is really close</w:t>
-      </w:r>
-      <w:r>
-        <w:t xml:space="preserve"> now</w:t>
-      </w:r>
-      <w:r>
-        <w:t xml:space="preserve">. During this time I learnt a lot of </w:t>
-      </w:r>
-      <w:r>
-        <w:t xml:space="preserve">new </w:t>
-      </w:r>
-      <w:r>
-        <w:t>things.</w:t>
-      </w:r>
-    </w:p>
-    <w:p>
-      <w:r>
-        <w:t>Before I was more individual and never know why teamwork is important or why should I share a task when I am goo</w:t>
-      </w:r>
-      <w:r>
-        <w:t>d enough to do</w:t>
-      </w:r>
-      <w:r>
-        <w:t xml:space="preserve"> everything. Well now I realise that I was completely wrong, teamwork </w:t>
-      </w:r>
-      <w:r>
-        <w:t xml:space="preserve">and communication </w:t>
-      </w:r>
-      <w:r>
-        <w:t>is really important</w:t>
-      </w:r>
-      <w:r>
-        <w:t>,</w:t>
-      </w:r>
-      <w:r>
-        <w:t xml:space="preserve"> I am not good enough to do everything</w:t>
-      </w:r>
-      <w:r>
-        <w:t xml:space="preserve"> and much more</w:t>
+        <w:t>“</w:t>
+      </w:r>
+      <w:r>
+        <w:t xml:space="preserve">web </w:t>
+      </w:r>
+      <w:r>
+        <w:t xml:space="preserve">world” </w:t>
+      </w:r>
+      <w:r>
+        <w:t xml:space="preserve">and </w:t>
+      </w:r>
+      <w:r>
+        <w:t xml:space="preserve">the </w:t>
+      </w:r>
+      <w:r>
+        <w:t>leader position. I miss these things and I like challenges</w:t>
+      </w:r>
+      <w:r>
+        <w:sym w:font="Wingdings" w:char="F04A"/>
       </w:r>
       <w:r>
         <w:t>.</w:t>
@@ -4243,126 +4265,6 @@
     </w:p>
     <w:p>
       <w:r>
-        <w:t xml:space="preserve">Some important </w:t>
-      </w:r>
-      <w:r>
-        <w:t xml:space="preserve">and general </w:t>
-      </w:r>
-      <w:r>
-        <w:t>things I realised during this project:</w:t>
-      </w:r>
-    </w:p>
-    <w:p>
-      <w:r>
-        <w:t>-communication between the teammates is one of the most essential things. Sharing your work, asking for advice and feedback, working together and discussing different opinions helps a lot and should be primordial. Tasks are of course divided but that doesn’t mean people are.</w:t>
-      </w:r>
-    </w:p>
-    <w:p>
-      <w:r>
-        <w:t>-</w:t>
-      </w:r>
-      <w:r>
-        <w:t xml:space="preserve">the </w:t>
-      </w:r>
-      <w:r>
-        <w:t>leader. Very often people mix up the tasks of a leader thinking that he has to do all the work and he is the main worker. No, he should organise everything good so that there is a balance between everybody. He should make his own team feel secure by being good at communi</w:t>
-      </w:r>
-      <w:r>
-        <w:t>cating</w:t>
-      </w:r>
-      <w:r>
-        <w:t xml:space="preserve"> and thinking rationally</w:t>
-      </w:r>
-      <w:r>
-        <w:t xml:space="preserve">. He should also divide the tasks according to each person’s </w:t>
-      </w:r>
-      <w:r>
-        <w:t>speciality. And in the end, he has to be a pleasant and sincere guy with his teammates and represent the team as good as possible.</w:t>
-      </w:r>
-    </w:p>
-    <w:p>
-      <w:r>
-        <w:t>-sometimes is better to have some challenges. It might be better for your growth to do something new, not the stuff you are really good</w:t>
-      </w:r>
-      <w:r>
-        <w:t xml:space="preserve"> at</w:t>
-      </w:r>
-      <w:r>
-        <w:t xml:space="preserve">. If it’s too challenging you can talk with the other teammates that are better or with the leader </w:t>
-      </w:r>
-      <w:r>
-        <w:t xml:space="preserve">in order </w:t>
-      </w:r>
-      <w:r>
-        <w:t>to change the task.</w:t>
-      </w:r>
-    </w:p>
-    <w:p>
-      <w:r>
-        <w:t>-documents have to be clear and sincere. Every word matters and every sentence has hidden meanings. Contracts, reports and other paperwork should be carefully made. Documents have to be easily read and understandable from the first.</w:t>
-      </w:r>
-    </w:p>
-    <w:p>
-      <w:r>
-        <w:t>-</w:t>
-      </w:r>
-      <w:r>
-        <w:t>the schedule and the phasing should be realistic and properly made. It is really easy to postpone and go on your own way without paying attention to the schedule.</w:t>
-      </w:r>
-    </w:p>
-    <w:p>
-      <w:r>
-        <w:t>-this kind of event systems are really interesting. To see how everything connects in order to create such a big thing is fascinating. Every small part matters in its own way.</w:t>
-      </w:r>
-    </w:p>
-    <w:p>
-      <w:r>
-        <w:t>-it should be fun and exciting. The more pleasant it is, the better the outcome will be. If you believe in what you are creating and you do it with dedication, the final product is going to be amazing. And all in all, it’s for your own development and it’s nice to know and work with other people.</w:t>
-      </w:r>
-    </w:p>
-    <w:p>
-      <w:r>
-        <w:t xml:space="preserve">These things are some general stuff I noticed. More personal, I realised I like programming a lot and </w:t>
-      </w:r>
-      <w:r>
-        <w:t xml:space="preserve">it </w:t>
-      </w:r>
-      <w:r>
-        <w:t>allows me a flexible time but in the same time I would like to explore more</w:t>
-      </w:r>
-      <w:r>
-        <w:t xml:space="preserve"> the</w:t>
-      </w:r>
-      <w:r>
-        <w:t xml:space="preserve"> </w:t>
-      </w:r>
-      <w:r>
-        <w:t>“</w:t>
-      </w:r>
-      <w:r>
-        <w:t xml:space="preserve">web </w:t>
-      </w:r>
-      <w:r>
-        <w:t xml:space="preserve">world” </w:t>
-      </w:r>
-      <w:r>
-        <w:t xml:space="preserve">and </w:t>
-      </w:r>
-      <w:r>
-        <w:t xml:space="preserve">the </w:t>
-      </w:r>
-      <w:r>
-        <w:t>leader position. I miss these things and I like challenges</w:t>
-      </w:r>
-      <w:r>
-        <w:sym w:font="Wingdings" w:char="F04A"/>
-      </w:r>
-      <w:r>
-        <w:t>.</w:t>
-      </w:r>
-    </w:p>
-    <w:p>
-      <w:r>
         <w:t>To sum up, this project taught me a lot r</w:t>
       </w:r>
       <w:r>
@@ -4386,7 +4288,7 @@
     </w:p>
     <w:p>
       <w:pPr>
-        <w:pStyle w:val="Titlu1"/>
+        <w:pStyle w:val="Heading1"/>
       </w:pPr>
       <w:bookmarkStart w:id="24" w:name="_Toc454057611"/>
       <w:r>
@@ -4403,7 +4305,7 @@
     <w:p/>
     <w:p>
       <w:pPr>
-        <w:pStyle w:val="Titlu2"/>
+        <w:pStyle w:val="Heading2"/>
       </w:pPr>
       <w:bookmarkStart w:id="25" w:name="_Toc454057612"/>
       <w:r>
@@ -4414,7 +4316,7 @@
     <w:p/>
     <w:tbl>
       <w:tblPr>
-        <w:tblStyle w:val="Tabelgril"/>
+        <w:tblStyle w:val="TableGrid"/>
         <w:tblW w:w="0" w:type="auto"/>
         <w:tblLook w:val="04A0" w:firstRow="1" w:lastRow="0" w:firstColumn="1" w:lastColumn="0" w:noHBand="0" w:noVBand="1"/>
       </w:tblPr>
@@ -4432,7 +4334,6 @@
           </w:tcPr>
           <w:p>
             <w:r>
-              <w:lastRenderedPageBreak/>
               <w:t>Task</w:t>
             </w:r>
           </w:p>
@@ -4915,7 +4816,7 @@
     <w:p/>
     <w:p>
       <w:pPr>
-        <w:pStyle w:val="Titlu2"/>
+        <w:pStyle w:val="Heading2"/>
       </w:pPr>
       <w:bookmarkStart w:id="26" w:name="_Toc454057613"/>
       <w:r>
@@ -4926,7 +4827,7 @@
     <w:p/>
     <w:tbl>
       <w:tblPr>
-        <w:tblStyle w:val="Tabelgril"/>
+        <w:tblStyle w:val="TableGrid"/>
         <w:tblW w:w="0" w:type="auto"/>
         <w:tblLook w:val="04A0" w:firstRow="1" w:lastRow="0" w:firstColumn="1" w:lastColumn="0" w:noHBand="0" w:noVBand="1"/>
       </w:tblPr>
@@ -5346,6 +5247,7 @@
           </w:tcPr>
           <w:p>
             <w:r>
+              <w:lastRenderedPageBreak/>
               <w:t>Paypal App</w:t>
             </w:r>
           </w:p>
@@ -6132,11 +6034,11 @@
     <w:qFormat/>
     <w:rsid w:val="00A1414C"/>
   </w:style>
-  <w:style w:type="paragraph" w:styleId="Titlu1">
+  <w:style w:type="paragraph" w:styleId="Heading1">
     <w:name w:val="heading 1"/>
     <w:basedOn w:val="Normal"/>
     <w:next w:val="Normal"/>
-    <w:link w:val="Titlu1Caracter"/>
+    <w:link w:val="Heading1Char"/>
     <w:uiPriority w:val="9"/>
     <w:qFormat/>
     <w:rsid w:val="00A1414C"/>
@@ -6153,11 +6055,11 @@
       <w:szCs w:val="32"/>
     </w:rPr>
   </w:style>
-  <w:style w:type="paragraph" w:styleId="Titlu2">
+  <w:style w:type="paragraph" w:styleId="Heading2">
     <w:name w:val="heading 2"/>
     <w:basedOn w:val="Normal"/>
     <w:next w:val="Normal"/>
-    <w:link w:val="Titlu2Caracter"/>
+    <w:link w:val="Heading2Char"/>
     <w:uiPriority w:val="9"/>
     <w:unhideWhenUsed/>
     <w:qFormat/>
@@ -6175,13 +6077,13 @@
       <w:szCs w:val="26"/>
     </w:rPr>
   </w:style>
-  <w:style w:type="character" w:default="1" w:styleId="Fontdeparagrafimplicit">
+  <w:style w:type="character" w:default="1" w:styleId="DefaultParagraphFont">
     <w:name w:val="Default Paragraph Font"/>
     <w:uiPriority w:val="1"/>
     <w:semiHidden/>
     <w:unhideWhenUsed/>
   </w:style>
-  <w:style w:type="table" w:default="1" w:styleId="TabelNormal">
+  <w:style w:type="table" w:default="1" w:styleId="TableNormal">
     <w:name w:val="Normal Table"/>
     <w:uiPriority w:val="99"/>
     <w:semiHidden/>
@@ -6196,7 +6098,7 @@
       </w:tblCellMar>
     </w:tblPr>
   </w:style>
-  <w:style w:type="numbering" w:default="1" w:styleId="FrListare">
+  <w:style w:type="numbering" w:default="1" w:styleId="NoList">
     <w:name w:val="No List"/>
     <w:uiPriority w:val="99"/>
     <w:semiHidden/>
@@ -6219,10 +6121,10 @@
       <w:lang w:val="ru-RU"/>
     </w:rPr>
   </w:style>
-  <w:style w:type="character" w:customStyle="1" w:styleId="Titlu1Caracter">
-    <w:name w:val="Titlu 1 Caracter"/>
-    <w:basedOn w:val="Fontdeparagrafimplicit"/>
-    <w:link w:val="Titlu1"/>
+  <w:style w:type="character" w:customStyle="1" w:styleId="Heading1Char">
+    <w:name w:val="Heading 1 Char"/>
+    <w:basedOn w:val="DefaultParagraphFont"/>
+    <w:link w:val="Heading1"/>
     <w:uiPriority w:val="9"/>
     <w:rsid w:val="00A1414C"/>
     <w:rPr>
@@ -6232,9 +6134,9 @@
       <w:szCs w:val="32"/>
     </w:rPr>
   </w:style>
-  <w:style w:type="paragraph" w:styleId="Titlucuprins">
+  <w:style w:type="paragraph" w:styleId="TOCHeading">
     <w:name w:val="TOC Heading"/>
-    <w:basedOn w:val="Titlu1"/>
+    <w:basedOn w:val="Heading1"/>
     <w:next w:val="Normal"/>
     <w:uiPriority w:val="39"/>
     <w:unhideWhenUsed/>
@@ -6247,10 +6149,10 @@
       <w:lang w:eastAsia="en-GB"/>
     </w:rPr>
   </w:style>
-  <w:style w:type="character" w:customStyle="1" w:styleId="Titlu2Caracter">
-    <w:name w:val="Titlu 2 Caracter"/>
-    <w:basedOn w:val="Fontdeparagrafimplicit"/>
-    <w:link w:val="Titlu2"/>
+  <w:style w:type="character" w:customStyle="1" w:styleId="Heading2Char">
+    <w:name w:val="Heading 2 Char"/>
+    <w:basedOn w:val="DefaultParagraphFont"/>
+    <w:link w:val="Heading2"/>
     <w:uiPriority w:val="9"/>
     <w:rsid w:val="00865E1F"/>
     <w:rPr>
@@ -6260,7 +6162,7 @@
       <w:szCs w:val="26"/>
     </w:rPr>
   </w:style>
-  <w:style w:type="paragraph" w:styleId="Cuprins1">
+  <w:style w:type="paragraph" w:styleId="TOC1">
     <w:name w:val="toc 1"/>
     <w:basedOn w:val="Normal"/>
     <w:next w:val="Normal"/>
@@ -6272,7 +6174,7 @@
       <w:spacing w:after="100"/>
     </w:pPr>
   </w:style>
-  <w:style w:type="paragraph" w:styleId="Cuprins2">
+  <w:style w:type="paragraph" w:styleId="TOC2">
     <w:name w:val="toc 2"/>
     <w:basedOn w:val="Normal"/>
     <w:next w:val="Normal"/>
@@ -6287,7 +6189,7 @@
   </w:style>
   <w:style w:type="character" w:styleId="Hyperlink">
     <w:name w:val="Hyperlink"/>
-    <w:basedOn w:val="Fontdeparagrafimplicit"/>
+    <w:basedOn w:val="DefaultParagraphFont"/>
     <w:uiPriority w:val="99"/>
     <w:unhideWhenUsed/>
     <w:rsid w:val="00C304A6"/>
@@ -6296,9 +6198,9 @@
       <w:u w:val="single"/>
     </w:rPr>
   </w:style>
-  <w:style w:type="table" w:styleId="Tabelgril">
+  <w:style w:type="table" w:styleId="TableGrid">
     <w:name w:val="Table Grid"/>
-    <w:basedOn w:val="TabelNormal"/>
+    <w:basedOn w:val="TableNormal"/>
     <w:uiPriority w:val="39"/>
     <w:rsid w:val="00CC1A5B"/>
     <w:pPr>
@@ -6584,7 +6486,7 @@
 </file>
 
 <file path=customXml/itemProps1.xml><?xml version="1.0" encoding="utf-8"?>
-<ds:datastoreItem xmlns:ds="http://schemas.openxmlformats.org/officeDocument/2006/customXml" ds:itemID="{808FC79F-CDAE-481E-A9B0-FA9C90E392F0}">
+<ds:datastoreItem xmlns:ds="http://schemas.openxmlformats.org/officeDocument/2006/customXml" ds:itemID="{EF876522-E038-4546-86B3-1855CBC383A2}">
   <ds:schemaRefs>
     <ds:schemaRef ds:uri="http://schemas.openxmlformats.org/officeDocument/2006/bibliography"/>
   </ds:schemaRefs>

</xml_diff>

<commit_message>
Linh individual stuff for the process report
</commit_message>
<xml_diff>
--- a/ProcessReport.docx
+++ b/ProcessReport.docx
@@ -249,7 +249,7 @@
           <w:color w:val="auto"/>
           <w:sz w:val="23"/>
           <w:szCs w:val="23"/>
-          <w:lang w:val="en-GB" w:eastAsia="en-GB"/>
+          <w:lang w:val="en-US"/>
         </w:rPr>
         <w:drawing>
           <wp:inline distT="0" distB="0" distL="0" distR="0">
@@ -674,7 +674,7 @@
       <w:sdtContent>
         <w:p>
           <w:pPr>
-            <w:pStyle w:val="Titlucuprins"/>
+            <w:pStyle w:val="TOCHeading"/>
             <w:rPr>
               <w:sz w:val="28"/>
               <w:szCs w:val="28"/>
@@ -691,7 +691,7 @@
         </w:p>
         <w:p>
           <w:pPr>
-            <w:pStyle w:val="Cuprins1"/>
+            <w:pStyle w:val="TOC1"/>
             <w:tabs>
               <w:tab w:val="right" w:leader="dot" w:pos="9016"/>
             </w:tabs>
@@ -782,7 +782,7 @@
         </w:p>
         <w:p>
           <w:pPr>
-            <w:pStyle w:val="Cuprins1"/>
+            <w:pStyle w:val="TOC1"/>
             <w:tabs>
               <w:tab w:val="right" w:leader="dot" w:pos="9016"/>
             </w:tabs>
@@ -852,7 +852,7 @@
         </w:p>
         <w:p>
           <w:pPr>
-            <w:pStyle w:val="Cuprins2"/>
+            <w:pStyle w:val="TOC2"/>
             <w:tabs>
               <w:tab w:val="right" w:leader="dot" w:pos="9016"/>
             </w:tabs>
@@ -922,7 +922,7 @@
         </w:p>
         <w:p>
           <w:pPr>
-            <w:pStyle w:val="Cuprins2"/>
+            <w:pStyle w:val="TOC2"/>
             <w:tabs>
               <w:tab w:val="right" w:leader="dot" w:pos="9016"/>
             </w:tabs>
@@ -992,7 +992,7 @@
         </w:p>
         <w:p>
           <w:pPr>
-            <w:pStyle w:val="Cuprins2"/>
+            <w:pStyle w:val="TOC2"/>
             <w:tabs>
               <w:tab w:val="right" w:leader="dot" w:pos="9016"/>
             </w:tabs>
@@ -1062,7 +1062,7 @@
         </w:p>
         <w:p>
           <w:pPr>
-            <w:pStyle w:val="Cuprins2"/>
+            <w:pStyle w:val="TOC2"/>
             <w:tabs>
               <w:tab w:val="right" w:leader="dot" w:pos="9016"/>
             </w:tabs>
@@ -1132,7 +1132,7 @@
         </w:p>
         <w:p>
           <w:pPr>
-            <w:pStyle w:val="Cuprins2"/>
+            <w:pStyle w:val="TOC2"/>
             <w:tabs>
               <w:tab w:val="right" w:leader="dot" w:pos="9016"/>
             </w:tabs>
@@ -1202,7 +1202,7 @@
         </w:p>
         <w:p>
           <w:pPr>
-            <w:pStyle w:val="Cuprins2"/>
+            <w:pStyle w:val="TOC2"/>
             <w:tabs>
               <w:tab w:val="right" w:leader="dot" w:pos="9016"/>
             </w:tabs>
@@ -1272,7 +1272,7 @@
         </w:p>
         <w:p>
           <w:pPr>
-            <w:pStyle w:val="Cuprins2"/>
+            <w:pStyle w:val="TOC2"/>
             <w:tabs>
               <w:tab w:val="right" w:leader="dot" w:pos="9016"/>
             </w:tabs>
@@ -1342,7 +1342,7 @@
         </w:p>
         <w:p>
           <w:pPr>
-            <w:pStyle w:val="Cuprins2"/>
+            <w:pStyle w:val="TOC2"/>
             <w:tabs>
               <w:tab w:val="right" w:leader="dot" w:pos="9016"/>
             </w:tabs>
@@ -1412,7 +1412,7 @@
         </w:p>
         <w:p>
           <w:pPr>
-            <w:pStyle w:val="Cuprins2"/>
+            <w:pStyle w:val="TOC2"/>
             <w:tabs>
               <w:tab w:val="right" w:leader="dot" w:pos="9016"/>
             </w:tabs>
@@ -1482,7 +1482,7 @@
         </w:p>
         <w:p>
           <w:pPr>
-            <w:pStyle w:val="Cuprins2"/>
+            <w:pStyle w:val="TOC2"/>
             <w:tabs>
               <w:tab w:val="right" w:leader="dot" w:pos="9016"/>
             </w:tabs>
@@ -1552,7 +1552,7 @@
         </w:p>
         <w:p>
           <w:pPr>
-            <w:pStyle w:val="Cuprins2"/>
+            <w:pStyle w:val="TOC2"/>
             <w:tabs>
               <w:tab w:val="right" w:leader="dot" w:pos="9016"/>
             </w:tabs>
@@ -1622,7 +1622,7 @@
         </w:p>
         <w:p>
           <w:pPr>
-            <w:pStyle w:val="Cuprins2"/>
+            <w:pStyle w:val="TOC2"/>
             <w:tabs>
               <w:tab w:val="right" w:leader="dot" w:pos="9016"/>
             </w:tabs>
@@ -1692,7 +1692,7 @@
         </w:p>
         <w:p>
           <w:pPr>
-            <w:pStyle w:val="Cuprins2"/>
+            <w:pStyle w:val="TOC2"/>
             <w:tabs>
               <w:tab w:val="right" w:leader="dot" w:pos="9016"/>
             </w:tabs>
@@ -1762,7 +1762,7 @@
         </w:p>
         <w:p>
           <w:pPr>
-            <w:pStyle w:val="Cuprins2"/>
+            <w:pStyle w:val="TOC2"/>
             <w:tabs>
               <w:tab w:val="right" w:leader="dot" w:pos="9016"/>
             </w:tabs>
@@ -1832,7 +1832,7 @@
         </w:p>
         <w:p>
           <w:pPr>
-            <w:pStyle w:val="Cuprins2"/>
+            <w:pStyle w:val="TOC2"/>
             <w:tabs>
               <w:tab w:val="right" w:leader="dot" w:pos="9016"/>
             </w:tabs>
@@ -1902,7 +1902,7 @@
         </w:p>
         <w:p>
           <w:pPr>
-            <w:pStyle w:val="Cuprins2"/>
+            <w:pStyle w:val="TOC2"/>
             <w:tabs>
               <w:tab w:val="right" w:leader="dot" w:pos="9016"/>
             </w:tabs>
@@ -1972,7 +1972,7 @@
         </w:p>
         <w:p>
           <w:pPr>
-            <w:pStyle w:val="Cuprins1"/>
+            <w:pStyle w:val="TOC1"/>
             <w:tabs>
               <w:tab w:val="right" w:leader="dot" w:pos="9016"/>
             </w:tabs>
@@ -2042,7 +2042,7 @@
         </w:p>
         <w:p>
           <w:pPr>
-            <w:pStyle w:val="Cuprins1"/>
+            <w:pStyle w:val="TOC1"/>
             <w:tabs>
               <w:tab w:val="right" w:leader="dot" w:pos="9016"/>
             </w:tabs>
@@ -2112,7 +2112,7 @@
         </w:p>
         <w:p>
           <w:pPr>
-            <w:pStyle w:val="Cuprins1"/>
+            <w:pStyle w:val="TOC1"/>
             <w:tabs>
               <w:tab w:val="right" w:leader="dot" w:pos="9016"/>
             </w:tabs>
@@ -2182,7 +2182,7 @@
         </w:p>
         <w:p>
           <w:pPr>
-            <w:pStyle w:val="Cuprins1"/>
+            <w:pStyle w:val="TOC1"/>
             <w:tabs>
               <w:tab w:val="right" w:leader="dot" w:pos="9016"/>
             </w:tabs>
@@ -2252,7 +2252,7 @@
         </w:p>
         <w:p>
           <w:pPr>
-            <w:pStyle w:val="Cuprins1"/>
+            <w:pStyle w:val="TOC1"/>
             <w:tabs>
               <w:tab w:val="right" w:leader="dot" w:pos="9016"/>
             </w:tabs>
@@ -2322,7 +2322,7 @@
         </w:p>
         <w:p>
           <w:pPr>
-            <w:pStyle w:val="Cuprins1"/>
+            <w:pStyle w:val="TOC1"/>
             <w:tabs>
               <w:tab w:val="right" w:leader="dot" w:pos="9016"/>
             </w:tabs>
@@ -2392,7 +2392,7 @@
         </w:p>
         <w:p>
           <w:pPr>
-            <w:pStyle w:val="Cuprins2"/>
+            <w:pStyle w:val="TOC2"/>
             <w:tabs>
               <w:tab w:val="right" w:leader="dot" w:pos="9016"/>
             </w:tabs>
@@ -2462,7 +2462,7 @@
         </w:p>
         <w:p>
           <w:pPr>
-            <w:pStyle w:val="Cuprins2"/>
+            <w:pStyle w:val="TOC2"/>
             <w:tabs>
               <w:tab w:val="right" w:leader="dot" w:pos="9016"/>
             </w:tabs>
@@ -2550,7 +2550,7 @@
     <w:p/>
     <w:p>
       <w:pPr>
-        <w:pStyle w:val="Titlu1"/>
+        <w:pStyle w:val="Heading1"/>
       </w:pPr>
       <w:bookmarkStart w:id="0" w:name="_Toc454057588"/>
       <w:r>
@@ -2675,7 +2675,7 @@
     <w:p/>
     <w:p>
       <w:pPr>
-        <w:pStyle w:val="Titlu1"/>
+        <w:pStyle w:val="Heading1"/>
       </w:pPr>
       <w:bookmarkStart w:id="1" w:name="_Toc454057589"/>
       <w:r>
@@ -2687,7 +2687,7 @@
     <w:p/>
     <w:p>
       <w:pPr>
-        <w:pStyle w:val="Titlu2"/>
+        <w:pStyle w:val="Heading2"/>
       </w:pPr>
       <w:bookmarkStart w:id="2" w:name="_Toc454057590"/>
       <w:r>
@@ -2739,7 +2739,7 @@
     <w:p/>
     <w:p>
       <w:pPr>
-        <w:pStyle w:val="Titlu2"/>
+        <w:pStyle w:val="Heading2"/>
       </w:pPr>
       <w:bookmarkStart w:id="3" w:name="_Toc454057591"/>
       <w:r>
@@ -2806,7 +2806,7 @@
     <w:p/>
     <w:p>
       <w:pPr>
-        <w:pStyle w:val="Titlu2"/>
+        <w:pStyle w:val="Heading2"/>
       </w:pPr>
       <w:bookmarkStart w:id="4" w:name="_Toc454057592"/>
       <w:r>
@@ -2842,7 +2842,7 @@
     <w:p/>
     <w:p>
       <w:pPr>
-        <w:pStyle w:val="Titlu2"/>
+        <w:pStyle w:val="Heading2"/>
       </w:pPr>
       <w:bookmarkStart w:id="5" w:name="_Toc454057593"/>
       <w:r>
@@ -2898,7 +2898,7 @@
     <w:p/>
     <w:p>
       <w:pPr>
-        <w:pStyle w:val="Titlu2"/>
+        <w:pStyle w:val="Heading2"/>
       </w:pPr>
       <w:bookmarkStart w:id="6" w:name="_Toc454057594"/>
       <w:r>
@@ -2949,7 +2949,7 @@
     <w:p/>
     <w:p>
       <w:pPr>
-        <w:pStyle w:val="Titlu2"/>
+        <w:pStyle w:val="Heading2"/>
       </w:pPr>
       <w:bookmarkStart w:id="7" w:name="_Toc454057595"/>
       <w:r>
@@ -2996,8 +2996,6 @@
       <w:r>
         <w:t>-copyright not allowed, use our own pictures</w:t>
       </w:r>
-      <w:bookmarkStart w:id="8" w:name="_GoBack"/>
-      <w:bookmarkEnd w:id="8"/>
     </w:p>
     <w:p>
       <w:r>
@@ -3033,108 +3031,108 @@
     <w:p/>
     <w:p>
       <w:pPr>
-        <w:pStyle w:val="Titlu2"/>
-      </w:pPr>
-      <w:bookmarkStart w:id="9" w:name="_Toc454057596"/>
+        <w:pStyle w:val="Heading2"/>
+      </w:pPr>
+      <w:bookmarkStart w:id="8" w:name="_Toc454057596"/>
       <w:r>
         <w:t>Week 7.</w:t>
       </w:r>
+      <w:bookmarkEnd w:id="8"/>
+    </w:p>
+    <w:p>
+      <w:r>
+        <w:t>Solutions and decisions:</w:t>
+      </w:r>
+    </w:p>
+    <w:p>
+      <w:r>
+        <w:t>-the visitor is able to see the workshops online</w:t>
+      </w:r>
+    </w:p>
+    <w:p>
+      <w:r>
+        <w:t>-</w:t>
+      </w:r>
+      <w:r>
+        <w:t xml:space="preserve"> </w:t>
+      </w:r>
+      <w:r>
+        <w:t>Setup document: should provide the information how everything works, like what has the team done, what has been decided by the group, what we would fix, etc.</w:t>
+      </w:r>
+    </w:p>
+    <w:p>
+      <w:r>
+        <w:t>Entrance application:</w:t>
+      </w:r>
+    </w:p>
+    <w:p>
+      <w:r>
+        <w:t>-the entrance application needs to check if the barcode exists or it’s wrong</w:t>
+      </w:r>
+    </w:p>
+    <w:p>
+      <w:r>
+        <w:t>The shop and pc doctor:</w:t>
+      </w:r>
+    </w:p>
+    <w:p>
+      <w:r>
+        <w:t>-the shop application shouldn’t allow the visitor to purchase something that is more than his balance</w:t>
+      </w:r>
+    </w:p>
+    <w:p>
+      <w:r>
+        <w:t>Problems:</w:t>
+      </w:r>
+    </w:p>
+    <w:p>
+      <w:r>
+        <w:t>-how do we connect the bracelet and the barcode so that we can have access to all information?</w:t>
+      </w:r>
+    </w:p>
+    <w:p>
+      <w:r>
+        <w:t>-how is the camping entrance application working?</w:t>
+      </w:r>
+    </w:p>
+    <w:p>
+      <w:pPr>
+        <w:pStyle w:val="Heading2"/>
+      </w:pPr>
+    </w:p>
+    <w:p>
+      <w:pPr>
+        <w:pStyle w:val="Heading2"/>
+      </w:pPr>
+      <w:bookmarkStart w:id="9" w:name="_Toc454057597"/>
+      <w:r>
+        <w:t>Week 8.</w:t>
+      </w:r>
       <w:bookmarkEnd w:id="9"/>
     </w:p>
     <w:p>
       <w:r>
-        <w:t>Solutions and decisions:</w:t>
-      </w:r>
-    </w:p>
-    <w:p>
-      <w:r>
-        <w:t>-the visitor is able to see the workshops online</w:t>
-      </w:r>
-    </w:p>
-    <w:p>
-      <w:r>
-        <w:t>-</w:t>
-      </w:r>
-      <w:r>
-        <w:t xml:space="preserve"> </w:t>
-      </w:r>
-      <w:r>
-        <w:t>Setup document: should provide the information how everything works, like what has the team done, what has been decided by the group, what we would fix, etc.</w:t>
-      </w:r>
-    </w:p>
-    <w:p>
-      <w:r>
-        <w:t>Entrance application:</w:t>
-      </w:r>
-    </w:p>
-    <w:p>
-      <w:r>
-        <w:t>-the entrance application needs to check if the barcode exists or it’s wrong</w:t>
-      </w:r>
-    </w:p>
-    <w:p>
-      <w:r>
-        <w:t>The shop and pc doctor:</w:t>
-      </w:r>
-    </w:p>
-    <w:p>
-      <w:r>
-        <w:t>-the shop application shouldn’t allow the visitor to purchase something that is more than his balance</w:t>
-      </w:r>
-    </w:p>
-    <w:p>
-      <w:r>
-        <w:t>Problems:</w:t>
-      </w:r>
-    </w:p>
-    <w:p>
-      <w:r>
-        <w:t>-how do we connect the bracelet and the barcode so that we can have access to all information?</w:t>
-      </w:r>
-    </w:p>
-    <w:p>
-      <w:r>
-        <w:t>-how is the camping entrance application working?</w:t>
-      </w:r>
-    </w:p>
-    <w:p>
-      <w:pPr>
-        <w:pStyle w:val="Titlu2"/>
-      </w:pPr>
-    </w:p>
-    <w:p>
-      <w:pPr>
-        <w:pStyle w:val="Titlu2"/>
-      </w:pPr>
-      <w:bookmarkStart w:id="10" w:name="_Toc454057597"/>
-      <w:r>
-        <w:t>Week 8.</w:t>
+        <w:t>-exam week</w:t>
+      </w:r>
+    </w:p>
+    <w:p>
+      <w:r>
+        <w:t>-trying to finish the undone work from the first block</w:t>
+      </w:r>
+    </w:p>
+    <w:p/>
+    <w:p>
+      <w:pPr>
+        <w:pStyle w:val="Heading2"/>
+      </w:pPr>
+      <w:bookmarkStart w:id="10" w:name="_Toc454057598"/>
+      <w:r>
+        <w:t>Week 9.</w:t>
       </w:r>
       <w:bookmarkEnd w:id="10"/>
     </w:p>
     <w:p>
       <w:r>
-        <w:t>-exam week</w:t>
-      </w:r>
-    </w:p>
-    <w:p>
-      <w:r>
-        <w:t>-trying to finish the undone work from the first block</w:t>
-      </w:r>
-    </w:p>
-    <w:p/>
-    <w:p>
-      <w:pPr>
-        <w:pStyle w:val="Titlu2"/>
-      </w:pPr>
-      <w:bookmarkStart w:id="11" w:name="_Toc454057598"/>
-      <w:r>
-        <w:t>Week 9.</w:t>
-      </w:r>
-      <w:bookmarkEnd w:id="11"/>
-    </w:p>
-    <w:p>
-      <w:r>
         <w:t>Camping application:</w:t>
       </w:r>
     </w:p>
@@ -3175,132 +3173,132 @@
     <w:p/>
     <w:p>
       <w:pPr>
-        <w:pStyle w:val="Titlu2"/>
-      </w:pPr>
-      <w:bookmarkStart w:id="12" w:name="_Toc454057599"/>
+        <w:pStyle w:val="Heading2"/>
+      </w:pPr>
+      <w:bookmarkStart w:id="11" w:name="_Toc454057599"/>
       <w:r>
         <w:lastRenderedPageBreak/>
         <w:t>Week 10.</w:t>
       </w:r>
+      <w:bookmarkEnd w:id="11"/>
+    </w:p>
+    <w:p>
+      <w:r>
+        <w:t>Applications:</w:t>
+      </w:r>
+    </w:p>
+    <w:p>
+      <w:r>
+        <w:t>-the applications need to use events after a chip code is read, not buttons</w:t>
+      </w:r>
+    </w:p>
+    <w:p>
+      <w:r>
+        <w:t>-connect the applications with the database</w:t>
+      </w:r>
+    </w:p>
+    <w:p>
+      <w:r>
+        <w:t>-use more query to take information from database</w:t>
+      </w:r>
+    </w:p>
+    <w:p>
+      <w:r>
+        <w:t>-email is the primary key before the visitor enters the event, after that the bracelet is going to be</w:t>
+      </w:r>
+    </w:p>
+    <w:p>
+      <w:r>
+        <w:t>Shop and pc doctor:</w:t>
+      </w:r>
+    </w:p>
+    <w:p>
+      <w:r>
+        <w:t>-in the shop application, there should be a cancel button for an order</w:t>
+      </w:r>
+    </w:p>
+    <w:p>
+      <w:r>
+        <w:t>-deposit for every lent item and the time borrowed should be in the database</w:t>
+      </w:r>
+    </w:p>
+    <w:p>
+      <w:r>
+        <w:t>Tasks:</w:t>
+      </w:r>
+    </w:p>
+    <w:p>
+      <w:r>
+        <w:t>-division of applications: Liis Kivistik: entrance and leaving; Alexander Salvador: paypal, camping; Linh Bui: renting, shop; Alexandru Prodrom: status</w:t>
+      </w:r>
+    </w:p>
+    <w:p/>
+    <w:p>
+      <w:pPr>
+        <w:pStyle w:val="Heading2"/>
+      </w:pPr>
+      <w:bookmarkStart w:id="12" w:name="_Toc454057600"/>
+      <w:r>
+        <w:t>Week 11.</w:t>
+      </w:r>
       <w:bookmarkEnd w:id="12"/>
     </w:p>
     <w:p>
       <w:r>
-        <w:t>Applications:</w:t>
-      </w:r>
-    </w:p>
-    <w:p>
-      <w:r>
-        <w:t>-the applications need to use events after a chip code is read, not buttons</w:t>
-      </w:r>
-    </w:p>
-    <w:p>
-      <w:r>
-        <w:t>-connect the applications with the database</w:t>
-      </w:r>
-    </w:p>
-    <w:p>
-      <w:r>
-        <w:t>-use more query to take information from database</w:t>
-      </w:r>
-    </w:p>
-    <w:p>
-      <w:r>
-        <w:t>-email is the primary key before the visitor enters the event, after that the bracelet is going to be</w:t>
-      </w:r>
-    </w:p>
-    <w:p>
-      <w:r>
-        <w:t>Shop and pc doctor:</w:t>
-      </w:r>
-    </w:p>
-    <w:p>
-      <w:r>
-        <w:t>-in the shop application, there should be a cancel button for an order</w:t>
-      </w:r>
-    </w:p>
-    <w:p>
-      <w:r>
-        <w:t>-deposit for every lent item and the time borrowed should be in the database</w:t>
-      </w:r>
-    </w:p>
-    <w:p>
-      <w:r>
-        <w:t>Tasks:</w:t>
-      </w:r>
-    </w:p>
-    <w:p>
-      <w:r>
-        <w:t>-division of applications: Liis Kivistik: entrance and leaving; Alexander Salvador: paypal, camping; Linh Bui: renting, shop; Alexandru Prodrom: status</w:t>
-      </w:r>
-    </w:p>
-    <w:p/>
-    <w:p>
-      <w:pPr>
-        <w:pStyle w:val="Titlu2"/>
-      </w:pPr>
-      <w:bookmarkStart w:id="13" w:name="_Toc454057600"/>
-      <w:r>
-        <w:t>Week 11.</w:t>
+        <w:t>Setup document:</w:t>
+      </w:r>
+    </w:p>
+    <w:p>
+      <w:r>
+        <w:t>-feedback of the setup document</w:t>
+      </w:r>
+    </w:p>
+    <w:p>
+      <w:r>
+        <w:t>Database:</w:t>
+      </w:r>
+    </w:p>
+    <w:p>
+      <w:r>
+        <w:t>-the payment history is optional in the database</w:t>
+      </w:r>
+    </w:p>
+    <w:p>
+      <w:r>
+        <w:t>-fixing the relationships in the database</w:t>
+      </w:r>
+    </w:p>
+    <w:p>
+      <w:r>
+        <w:t>-the paypal application converts data from the log file to the database</w:t>
+      </w:r>
+    </w:p>
+    <w:p>
+      <w:r>
+        <w:t>-event table is useful for other events but is optional for now</w:t>
+      </w:r>
+    </w:p>
+    <w:p>
+      <w:r>
+        <w:t>Shop and pc doctor applications:</w:t>
+      </w:r>
+    </w:p>
+    <w:p>
+      <w:r>
+        <w:t>-the shop and rent applications need to be more user friendly</w:t>
+      </w:r>
+    </w:p>
+    <w:p/>
+    <w:p/>
+    <w:p>
+      <w:pPr>
+        <w:pStyle w:val="Heading2"/>
+      </w:pPr>
+      <w:bookmarkStart w:id="13" w:name="_Toc454057601"/>
+      <w:r>
+        <w:t>Week 12.</w:t>
       </w:r>
       <w:bookmarkEnd w:id="13"/>
-    </w:p>
-    <w:p>
-      <w:r>
-        <w:t>Setup document:</w:t>
-      </w:r>
-    </w:p>
-    <w:p>
-      <w:r>
-        <w:t>-feedback of the setup document</w:t>
-      </w:r>
-    </w:p>
-    <w:p>
-      <w:r>
-        <w:t>Database:</w:t>
-      </w:r>
-    </w:p>
-    <w:p>
-      <w:r>
-        <w:t>-the payment history is optional in the database</w:t>
-      </w:r>
-    </w:p>
-    <w:p>
-      <w:r>
-        <w:t>-fixing the relationships in the database</w:t>
-      </w:r>
-    </w:p>
-    <w:p>
-      <w:r>
-        <w:t>-the paypal application converts data from the log file to the database</w:t>
-      </w:r>
-    </w:p>
-    <w:p>
-      <w:r>
-        <w:t>-event table is useful for other events but is optional for now</w:t>
-      </w:r>
-    </w:p>
-    <w:p>
-      <w:r>
-        <w:t>Shop and pc doctor applications:</w:t>
-      </w:r>
-    </w:p>
-    <w:p>
-      <w:r>
-        <w:t>-the shop and rent applications need to be more user friendly</w:t>
-      </w:r>
-    </w:p>
-    <w:p/>
-    <w:p/>
-    <w:p>
-      <w:pPr>
-        <w:pStyle w:val="Titlu2"/>
-      </w:pPr>
-      <w:bookmarkStart w:id="14" w:name="_Toc454057601"/>
-      <w:r>
-        <w:t>Week 12.</w:t>
-      </w:r>
-      <w:bookmarkEnd w:id="14"/>
     </w:p>
     <w:p>
       <w:r>
@@ -3382,22 +3380,101 @@
     <w:p/>
     <w:p>
       <w:pPr>
-        <w:pStyle w:val="Titlu2"/>
-      </w:pPr>
-      <w:bookmarkStart w:id="15" w:name="_Toc454057602"/>
+        <w:pStyle w:val="Heading2"/>
+      </w:pPr>
+      <w:bookmarkStart w:id="14" w:name="_Toc454057602"/>
       <w:r>
         <w:t>Week 13.</w:t>
       </w:r>
+      <w:bookmarkEnd w:id="14"/>
+    </w:p>
+    <w:p>
+      <w:r>
+        <w:t>Database:</w:t>
+      </w:r>
+    </w:p>
+    <w:p>
+      <w:r>
+        <w:t>-tables for items in the shop/renting</w:t>
+      </w:r>
+    </w:p>
+    <w:p>
+      <w:r>
+        <w:t>Shop and pc doctor applications:</w:t>
+      </w:r>
+    </w:p>
+    <w:p>
+      <w:r>
+        <w:t>-improve the shop/rent applications</w:t>
+      </w:r>
+    </w:p>
+    <w:p>
+      <w:r>
+        <w:t>Entrance application:</w:t>
+      </w:r>
+    </w:p>
+    <w:p>
+      <w:r>
+        <w:t xml:space="preserve">-nice </w:t>
+      </w:r>
+      <w:r>
+        <w:t>GUI</w:t>
+      </w:r>
+      <w:r>
+        <w:t xml:space="preserve"> for entrance app</w:t>
+      </w:r>
+    </w:p>
+    <w:p>
+      <w:r>
+        <w:t>Status application:</w:t>
+      </w:r>
+    </w:p>
+    <w:p>
+      <w:r>
+        <w:t>-make a visitor object for the status app</w:t>
+      </w:r>
+    </w:p>
+    <w:p/>
+    <w:p>
+      <w:pPr>
+        <w:pStyle w:val="Heading2"/>
+      </w:pPr>
+      <w:bookmarkStart w:id="15" w:name="_Toc454057603"/>
+      <w:r>
+        <w:t>Week 14.</w:t>
+      </w:r>
       <w:bookmarkEnd w:id="15"/>
     </w:p>
     <w:p>
       <w:r>
-        <w:t>Database:</w:t>
-      </w:r>
-    </w:p>
-    <w:p>
-      <w:r>
-        <w:t>-tables for items in the shop/renting</w:t>
+        <w:t>Website:</w:t>
+      </w:r>
+    </w:p>
+    <w:p>
+      <w:r>
+        <w:t>-put the website on Athena</w:t>
+      </w:r>
+    </w:p>
+    <w:p>
+      <w:r>
+        <w:t>Status application:</w:t>
+      </w:r>
+    </w:p>
+    <w:p>
+      <w:r>
+        <w:t xml:space="preserve">-add </w:t>
+      </w:r>
+      <w:r>
+        <w:t>exceptions</w:t>
+      </w:r>
+      <w:r>
+        <w:t>,</w:t>
+      </w:r>
+      <w:r>
+        <w:t xml:space="preserve"> </w:t>
+      </w:r>
+      <w:r>
+        <w:t>timer and use only one connection for the status application</w:t>
       </w:r>
     </w:p>
     <w:p>
@@ -3407,108 +3484,29 @@
     </w:p>
     <w:p>
       <w:r>
-        <w:t>-improve the shop/rent applications</w:t>
-      </w:r>
-    </w:p>
-    <w:p>
-      <w:r>
-        <w:t>Entrance application:</w:t>
-      </w:r>
-    </w:p>
-    <w:p>
-      <w:r>
-        <w:t xml:space="preserve">-nice </w:t>
-      </w:r>
-      <w:r>
-        <w:t>GUI</w:t>
-      </w:r>
-      <w:r>
-        <w:t xml:space="preserve"> for entrance app</w:t>
-      </w:r>
-    </w:p>
-    <w:p>
-      <w:r>
-        <w:t>Status application:</w:t>
-      </w:r>
-    </w:p>
-    <w:p>
-      <w:r>
-        <w:t>-make a visitor object for the status app</w:t>
-      </w:r>
-    </w:p>
-    <w:p/>
-    <w:p>
-      <w:pPr>
-        <w:pStyle w:val="Titlu2"/>
-      </w:pPr>
-      <w:bookmarkStart w:id="16" w:name="_Toc454057603"/>
-      <w:r>
-        <w:t>Week 14.</w:t>
+        <w:t>-shop rent should adjust the buttons in the application better</w:t>
+      </w:r>
+    </w:p>
+    <w:p>
+      <w:r>
+        <w:t>Problem:</w:t>
+      </w:r>
+    </w:p>
+    <w:p>
+      <w:r>
+        <w:t>-inside outside column in the database to check if a person is inside or outside?</w:t>
+      </w:r>
+    </w:p>
+    <w:p/>
+    <w:p>
+      <w:pPr>
+        <w:pStyle w:val="Heading2"/>
+      </w:pPr>
+      <w:bookmarkStart w:id="16" w:name="_Toc454057604"/>
+      <w:r>
+        <w:t>Week 15.</w:t>
       </w:r>
       <w:bookmarkEnd w:id="16"/>
-    </w:p>
-    <w:p>
-      <w:r>
-        <w:t>Website:</w:t>
-      </w:r>
-    </w:p>
-    <w:p>
-      <w:r>
-        <w:t>-put the website on Athena</w:t>
-      </w:r>
-    </w:p>
-    <w:p>
-      <w:r>
-        <w:t>Status application:</w:t>
-      </w:r>
-    </w:p>
-    <w:p>
-      <w:r>
-        <w:t xml:space="preserve">-add </w:t>
-      </w:r>
-      <w:r>
-        <w:t>exceptions</w:t>
-      </w:r>
-      <w:r>
-        <w:t>,</w:t>
-      </w:r>
-      <w:r>
-        <w:t xml:space="preserve"> </w:t>
-      </w:r>
-      <w:r>
-        <w:t>timer and use only one connection for the status application</w:t>
-      </w:r>
-    </w:p>
-    <w:p>
-      <w:r>
-        <w:t>Shop and pc doctor applications:</w:t>
-      </w:r>
-    </w:p>
-    <w:p>
-      <w:r>
-        <w:t>-shop rent should adjust the buttons in the application better</w:t>
-      </w:r>
-    </w:p>
-    <w:p>
-      <w:r>
-        <w:t>Problem:</w:t>
-      </w:r>
-    </w:p>
-    <w:p>
-      <w:r>
-        <w:t>-inside outside column in the database to check if a person is inside or outside?</w:t>
-      </w:r>
-    </w:p>
-    <w:p/>
-    <w:p>
-      <w:pPr>
-        <w:pStyle w:val="Titlu2"/>
-      </w:pPr>
-      <w:bookmarkStart w:id="17" w:name="_Toc454057604"/>
-      <w:r>
-        <w:t>Week 15.</w:t>
-      </w:r>
-      <w:bookmarkEnd w:id="17"/>
     </w:p>
     <w:p>
       <w:r>
@@ -3662,59 +3660,59 @@
     <w:p/>
     <w:p>
       <w:pPr>
-        <w:pStyle w:val="Titlu2"/>
-      </w:pPr>
-      <w:bookmarkStart w:id="18" w:name="_Toc454057605"/>
+        <w:pStyle w:val="Heading2"/>
+      </w:pPr>
+      <w:bookmarkStart w:id="17" w:name="_Toc454057605"/>
       <w:r>
         <w:t>Week 16.</w:t>
       </w:r>
+      <w:bookmarkEnd w:id="17"/>
+    </w:p>
+    <w:p>
+      <w:r>
+        <w:t>Solutions and decisions:</w:t>
+      </w:r>
+    </w:p>
+    <w:p>
+      <w:r>
+        <w:t>-the barcode should be scanned from a device</w:t>
+      </w:r>
+    </w:p>
+    <w:p>
+      <w:r>
+        <w:t>-the balance should be update according to the log files</w:t>
+      </w:r>
+    </w:p>
+    <w:p>
+      <w:r>
+        <w:t>Website:</w:t>
+      </w:r>
+    </w:p>
+    <w:p>
+      <w:r>
+        <w:t>-generate barcode with php code</w:t>
+      </w:r>
+    </w:p>
+    <w:p>
+      <w:r>
+        <w:t>Database</w:t>
+      </w:r>
+    </w:p>
+    <w:p>
+      <w:r>
+        <w:t>-the lent items need unique id</w:t>
+      </w:r>
+    </w:p>
+    <w:p/>
+    <w:p>
+      <w:pPr>
+        <w:pStyle w:val="Heading1"/>
+      </w:pPr>
+      <w:bookmarkStart w:id="18" w:name="_Toc454057606"/>
+      <w:r>
+        <w:t>Deliverables:</w:t>
+      </w:r>
       <w:bookmarkEnd w:id="18"/>
-    </w:p>
-    <w:p>
-      <w:r>
-        <w:t>Solutions and decisions:</w:t>
-      </w:r>
-    </w:p>
-    <w:p>
-      <w:r>
-        <w:t>-the barcode should be scanned from a device</w:t>
-      </w:r>
-    </w:p>
-    <w:p>
-      <w:r>
-        <w:t>-the balance should be update according to the log files</w:t>
-      </w:r>
-    </w:p>
-    <w:p>
-      <w:r>
-        <w:t>Website:</w:t>
-      </w:r>
-    </w:p>
-    <w:p>
-      <w:r>
-        <w:t>-generate barcode with php code</w:t>
-      </w:r>
-    </w:p>
-    <w:p>
-      <w:r>
-        <w:t>Database</w:t>
-      </w:r>
-    </w:p>
-    <w:p>
-      <w:r>
-        <w:t>-the lent items need unique id</w:t>
-      </w:r>
-    </w:p>
-    <w:p/>
-    <w:p>
-      <w:pPr>
-        <w:pStyle w:val="Titlu1"/>
-      </w:pPr>
-      <w:bookmarkStart w:id="19" w:name="_Toc454057606"/>
-      <w:r>
-        <w:t>Deliverables:</w:t>
-      </w:r>
-      <w:bookmarkEnd w:id="19"/>
     </w:p>
     <w:p>
       <w:r>
@@ -3944,18 +3942,76 @@
     </w:p>
     <w:p>
       <w:pPr>
-        <w:pStyle w:val="Titlu1"/>
-      </w:pPr>
-      <w:bookmarkStart w:id="20" w:name="_Toc454057607"/>
+        <w:pStyle w:val="Heading1"/>
+      </w:pPr>
+      <w:bookmarkStart w:id="19" w:name="_Toc454057607"/>
       <w:r>
         <w:t>Linh Bui</w:t>
       </w:r>
+      <w:bookmarkEnd w:id="19"/>
+    </w:p>
+    <w:p/>
+    <w:p>
+      <w:r>
+        <w:t xml:space="preserve">This is basically my experience throughout the time we had spent for </w:t>
+      </w:r>
+      <w:proofErr w:type="spellStart"/>
+      <w:r>
+        <w:t>ProP</w:t>
+      </w:r>
+      <w:proofErr w:type="spellEnd"/>
+      <w:r>
+        <w:t>:</w:t>
+      </w:r>
+    </w:p>
+    <w:p>
+      <w:r>
+        <w:t>Generally, this project has taught me pretty much about how to work with a big project. At first I thought that this would be a tough challenge for me and my colleagues, but eventually I realized that this wasn’t that bad.</w:t>
+      </w:r>
+    </w:p>
+    <w:p>
+      <w:r>
+        <w:t xml:space="preserve">One of the most essential thing I got while working on </w:t>
+      </w:r>
+      <w:proofErr w:type="spellStart"/>
+      <w:r>
+        <w:t>ProP</w:t>
+      </w:r>
+      <w:proofErr w:type="spellEnd"/>
+      <w:r>
+        <w:t xml:space="preserve"> was how we work as a team. To be honest, I am the one who prefers working on my own, therefore I can manage everything easily. But I realized that everything is not going to work perfectly if I don’t share the works with my partners. Maybe we might have some differences in our thoughts, but in the end we can manage to cooperate easily.</w:t>
+      </w:r>
+    </w:p>
+    <w:p>
+      <w:r>
+        <w:t>The second thing would be about how to be a project leader. According to the previous part, I have indicated that I always prefer working on my own, therefore at the beginning of the project, to be more specific, with the project plan, I put a whole night just to make it myself. However, I realized that it would never be good if there is no contribution from the other members. Then I can truly understand how a leader should be: He is the one who can manage to control the general stuff from the group; who knows what are the strength/weakness of other members so he can divided the work efficiently; the one who is responsible for all problems if they occurs,… And I guess I hadn't been a good leader for my team throughout this project.</w:t>
+      </w:r>
+    </w:p>
+    <w:p>
+      <w:r>
+        <w:t>I believe that this project has brought a fascinating experience for me, like teaching me how to communicate with my teammates, how to write code with a better way than my old style (of course the basic skills which related to programming were also be taught by the teachers during the normal class).</w:t>
+      </w:r>
+    </w:p>
+    <w:p>
+      <w:r>
+        <w:t>I’m looking forward to work with other projects so I can get m</w:t>
+      </w:r>
+      <w:r>
+        <w:t>ore experience about this (</w:t>
+      </w:r>
+      <w:bookmarkStart w:id="20" w:name="_GoBack"/>
       <w:bookmarkEnd w:id="20"/>
-    </w:p>
-    <w:p/>
-    <w:p>
-      <w:pPr>
-        <w:pStyle w:val="Titlu1"/>
+      <w:r>
+        <w:t>and</w:t>
+      </w:r>
+      <w:r>
+        <w:t xml:space="preserve"> if I have a chance, I want to work with my team again, they have done really great)</w:t>
+      </w:r>
+    </w:p>
+    <w:p/>
+    <w:p>
+      <w:pPr>
+        <w:pStyle w:val="Heading1"/>
       </w:pPr>
       <w:bookmarkStart w:id="21" w:name="_Toc454057608"/>
       <w:r>
@@ -3987,19 +4043,26 @@
         <w:rPr>
           <w:lang w:val="et-EE"/>
         </w:rPr>
-        <w:t>During this project I realised that it teached me more than other classes. Although learning theory and doing practicum in other classes gave the base to the knowledge we currently have, ProP requires more thinking and brainstorming on your own, since it is not just doing step by step what you are told to do. If I didn’t know how to proceed and was stuck with some part, it made me to search answers on my own with for example google, not just checking theory slides. But since the project was based on what we have been taught, it wasn’t too challening and stressing.</w:t>
-      </w:r>
-    </w:p>
-    <w:p>
-      <w:pPr>
+        <w:t xml:space="preserve">During this project I realised that it teached me more than other classes. Although learning theory and doing practicum in other classes gave the base to the knowledge we currently have, ProP requires more thinking and brainstorming on your own, since it is not just doing step by step what you are told to do. If I didn’t know how to proceed and was stuck with some part, it made me to </w:t>
+      </w:r>
+      <w:r>
         <w:rPr>
           <w:lang w:val="et-EE"/>
         </w:rPr>
-      </w:pPr>
-      <w:r>
+        <w:lastRenderedPageBreak/>
+        <w:t>search answers on my own with for example google, not just checking theory slides. But since the project was based on what we have been taught, it wasn’t too challening and stressing.</w:t>
+      </w:r>
+    </w:p>
+    <w:p>
+      <w:pPr>
         <w:rPr>
           <w:lang w:val="et-EE"/>
         </w:rPr>
+      </w:pPr>
+      <w:r>
+        <w:rPr>
+          <w:lang w:val="et-EE"/>
+        </w:rPr>
         <w:t>When it comes to groupwork, I realised that it can be really hard or really easy and it all depends on who are you with, how well you know them and how different is their mindset from yours. It is important to develope a good communication skill to result in a good-working product. Communication is necessary to put all teammembers on the same track and reaching for the same goal, teamwork will get you further than individual work afterall.</w:t>
       </w:r>
     </w:p>
@@ -4058,7 +4121,7 @@
     <w:p/>
     <w:p>
       <w:pPr>
-        <w:pStyle w:val="Titlu1"/>
+        <w:pStyle w:val="Heading1"/>
       </w:pPr>
       <w:bookmarkStart w:id="22" w:name="_Toc454057609"/>
       <w:r>
@@ -4077,7 +4140,6 @@
         <w:rPr>
           <w:sz w:val="24"/>
         </w:rPr>
-        <w:lastRenderedPageBreak/>
         <w:t xml:space="preserve">The following is an individual reflection on what I have learned from the </w:t>
       </w:r>
       <w:proofErr w:type="spellStart"/>
@@ -4145,12 +4207,13 @@
         <w:rPr>
           <w:sz w:val="24"/>
         </w:rPr>
+        <w:lastRenderedPageBreak/>
         <w:t xml:space="preserve">  I feel that the project was a good one, and I came out with more knowledge and an appreciation for subjects I didn’t consider too highly before. For the next project I would come out sooner with problems to hopefully get them resolved quicker.</w:t>
       </w:r>
     </w:p>
     <w:p>
       <w:pPr>
-        <w:pStyle w:val="Titlu1"/>
+        <w:pStyle w:val="Heading1"/>
       </w:pPr>
       <w:bookmarkStart w:id="23" w:name="_Toc454057610"/>
       <w:r>
@@ -4257,47 +4320,47 @@
     </w:p>
     <w:p>
       <w:r>
+        <w:t>-sometimes is better to have some challenges. It might be better for your growth to do something new, not the stuff you are really good</w:t>
+      </w:r>
+      <w:r>
+        <w:t xml:space="preserve"> at</w:t>
+      </w:r>
+      <w:r>
+        <w:t xml:space="preserve">. If it’s too challenging you can talk with the other teammates that are better or with the leader </w:t>
+      </w:r>
+      <w:r>
+        <w:t xml:space="preserve">in order </w:t>
+      </w:r>
+      <w:r>
+        <w:t>to change the task.</w:t>
+      </w:r>
+    </w:p>
+    <w:p>
+      <w:r>
+        <w:t>-documents have to be clear and sincere. Every word matters and every sentence has hidden meanings. Contracts, reports and other paperwork should be carefully made. Documents have to be easily read and understandable from the first.</w:t>
+      </w:r>
+    </w:p>
+    <w:p>
+      <w:r>
+        <w:t>-</w:t>
+      </w:r>
+      <w:r>
+        <w:t>the schedule and the phasing should be realistic and properly made. It is really easy to postpone and go on your own way without paying attention to the schedule.</w:t>
+      </w:r>
+    </w:p>
+    <w:p>
+      <w:r>
+        <w:t>-this kind of event systems are really interesting. To see how everything connects in order to create such a big thing is fascinating. Every small part matters in its own way.</w:t>
+      </w:r>
+    </w:p>
+    <w:p>
+      <w:r>
+        <w:t>-it should be fun and exciting. The more pleasant it is, the better the outcome will be. If you believe in what you are creating and you do it with dedication, the final product is going to be amazing. And all in all, it’s for your own development and it’s nice to know and work with other people.</w:t>
+      </w:r>
+    </w:p>
+    <w:p>
+      <w:r>
         <w:lastRenderedPageBreak/>
-        <w:t>-sometimes is better to have some challenges. It might be better for your growth to do something new, not the stuff you are really good</w:t>
-      </w:r>
-      <w:r>
-        <w:t xml:space="preserve"> at</w:t>
-      </w:r>
-      <w:r>
-        <w:t xml:space="preserve">. If it’s too challenging you can talk with the other teammates that are better or with the leader </w:t>
-      </w:r>
-      <w:r>
-        <w:t xml:space="preserve">in order </w:t>
-      </w:r>
-      <w:r>
-        <w:t>to change the task.</w:t>
-      </w:r>
-    </w:p>
-    <w:p>
-      <w:r>
-        <w:t>-documents have to be clear and sincere. Every word matters and every sentence has hidden meanings. Contracts, reports and other paperwork should be carefully made. Documents have to be easily read and understandable from the first.</w:t>
-      </w:r>
-    </w:p>
-    <w:p>
-      <w:r>
-        <w:t>-</w:t>
-      </w:r>
-      <w:r>
-        <w:t>the schedule and the phasing should be realistic and properly made. It is really easy to postpone and go on your own way without paying attention to the schedule.</w:t>
-      </w:r>
-    </w:p>
-    <w:p>
-      <w:r>
-        <w:t>-this kind of event systems are really interesting. To see how everything connects in order to create such a big thing is fascinating. Every small part matters in its own way.</w:t>
-      </w:r>
-    </w:p>
-    <w:p>
-      <w:r>
-        <w:t>-it should be fun and exciting. The more pleasant it is, the better the outcome will be. If you believe in what you are creating and you do it with dedication, the final product is going to be amazing. And all in all, it’s for your own development and it’s nice to know and work with other people.</w:t>
-      </w:r>
-    </w:p>
-    <w:p>
-      <w:r>
         <w:t xml:space="preserve">These things are some general stuff I noticed. More personal, I realised I like programming a lot and </w:t>
       </w:r>
       <w:r>
@@ -4362,7 +4425,7 @@
     </w:p>
     <w:p>
       <w:pPr>
-        <w:pStyle w:val="Titlu1"/>
+        <w:pStyle w:val="Heading1"/>
       </w:pPr>
       <w:bookmarkStart w:id="24" w:name="_Toc454057611"/>
       <w:r>
@@ -4379,7 +4442,7 @@
     <w:p/>
     <w:p>
       <w:pPr>
-        <w:pStyle w:val="Titlu2"/>
+        <w:pStyle w:val="Heading2"/>
       </w:pPr>
       <w:bookmarkStart w:id="25" w:name="_Toc454057612"/>
       <w:r>
@@ -4390,7 +4453,7 @@
     <w:p/>
     <w:tbl>
       <w:tblPr>
-        <w:tblStyle w:val="Tabelgril"/>
+        <w:tblStyle w:val="TableGrid"/>
         <w:tblW w:w="0" w:type="auto"/>
         <w:tblLook w:val="04A0" w:firstRow="1" w:lastRow="0" w:firstColumn="1" w:lastColumn="0" w:noHBand="0" w:noVBand="1"/>
       </w:tblPr>
@@ -4890,11 +4953,10 @@
     <w:p/>
     <w:p>
       <w:pPr>
-        <w:pStyle w:val="Titlu2"/>
+        <w:pStyle w:val="Heading2"/>
       </w:pPr>
       <w:bookmarkStart w:id="26" w:name="_Toc454057613"/>
       <w:r>
-        <w:lastRenderedPageBreak/>
         <w:t>Block 2:</w:t>
       </w:r>
       <w:bookmarkEnd w:id="26"/>
@@ -4902,7 +4964,7 @@
     <w:p/>
     <w:tbl>
       <w:tblPr>
-        <w:tblStyle w:val="Tabelgril"/>
+        <w:tblStyle w:val="TableGrid"/>
         <w:tblW w:w="0" w:type="auto"/>
         <w:tblLook w:val="04A0" w:firstRow="1" w:lastRow="0" w:firstColumn="1" w:lastColumn="0" w:noHBand="0" w:noVBand="1"/>
       </w:tblPr>
@@ -5322,6 +5384,7 @@
           </w:tcPr>
           <w:p>
             <w:r>
+              <w:lastRenderedPageBreak/>
               <w:t>Paypal App</w:t>
             </w:r>
           </w:p>
@@ -6108,11 +6171,11 @@
     <w:qFormat/>
     <w:rsid w:val="00A1414C"/>
   </w:style>
-  <w:style w:type="paragraph" w:styleId="Titlu1">
+  <w:style w:type="paragraph" w:styleId="Heading1">
     <w:name w:val="heading 1"/>
     <w:basedOn w:val="Normal"/>
     <w:next w:val="Normal"/>
-    <w:link w:val="Titlu1Caracter"/>
+    <w:link w:val="Heading1Char"/>
     <w:uiPriority w:val="9"/>
     <w:qFormat/>
     <w:rsid w:val="00A1414C"/>
@@ -6129,11 +6192,11 @@
       <w:szCs w:val="32"/>
     </w:rPr>
   </w:style>
-  <w:style w:type="paragraph" w:styleId="Titlu2">
+  <w:style w:type="paragraph" w:styleId="Heading2">
     <w:name w:val="heading 2"/>
     <w:basedOn w:val="Normal"/>
     <w:next w:val="Normal"/>
-    <w:link w:val="Titlu2Caracter"/>
+    <w:link w:val="Heading2Char"/>
     <w:uiPriority w:val="9"/>
     <w:unhideWhenUsed/>
     <w:qFormat/>
@@ -6151,13 +6214,13 @@
       <w:szCs w:val="26"/>
     </w:rPr>
   </w:style>
-  <w:style w:type="character" w:default="1" w:styleId="Fontdeparagrafimplicit">
+  <w:style w:type="character" w:default="1" w:styleId="DefaultParagraphFont">
     <w:name w:val="Default Paragraph Font"/>
     <w:uiPriority w:val="1"/>
     <w:semiHidden/>
     <w:unhideWhenUsed/>
   </w:style>
-  <w:style w:type="table" w:default="1" w:styleId="TabelNormal">
+  <w:style w:type="table" w:default="1" w:styleId="TableNormal">
     <w:name w:val="Normal Table"/>
     <w:uiPriority w:val="99"/>
     <w:semiHidden/>
@@ -6172,7 +6235,7 @@
       </w:tblCellMar>
     </w:tblPr>
   </w:style>
-  <w:style w:type="numbering" w:default="1" w:styleId="FrListare">
+  <w:style w:type="numbering" w:default="1" w:styleId="NoList">
     <w:name w:val="No List"/>
     <w:uiPriority w:val="99"/>
     <w:semiHidden/>
@@ -6195,10 +6258,10 @@
       <w:lang w:val="ru-RU"/>
     </w:rPr>
   </w:style>
-  <w:style w:type="character" w:customStyle="1" w:styleId="Titlu1Caracter">
-    <w:name w:val="Titlu 1 Caracter"/>
-    <w:basedOn w:val="Fontdeparagrafimplicit"/>
-    <w:link w:val="Titlu1"/>
+  <w:style w:type="character" w:customStyle="1" w:styleId="Heading1Char">
+    <w:name w:val="Heading 1 Char"/>
+    <w:basedOn w:val="DefaultParagraphFont"/>
+    <w:link w:val="Heading1"/>
     <w:uiPriority w:val="9"/>
     <w:rsid w:val="00A1414C"/>
     <w:rPr>
@@ -6208,9 +6271,9 @@
       <w:szCs w:val="32"/>
     </w:rPr>
   </w:style>
-  <w:style w:type="paragraph" w:styleId="Titlucuprins">
+  <w:style w:type="paragraph" w:styleId="TOCHeading">
     <w:name w:val="TOC Heading"/>
-    <w:basedOn w:val="Titlu1"/>
+    <w:basedOn w:val="Heading1"/>
     <w:next w:val="Normal"/>
     <w:uiPriority w:val="39"/>
     <w:unhideWhenUsed/>
@@ -6223,10 +6286,10 @@
       <w:lang w:eastAsia="en-GB"/>
     </w:rPr>
   </w:style>
-  <w:style w:type="character" w:customStyle="1" w:styleId="Titlu2Caracter">
-    <w:name w:val="Titlu 2 Caracter"/>
-    <w:basedOn w:val="Fontdeparagrafimplicit"/>
-    <w:link w:val="Titlu2"/>
+  <w:style w:type="character" w:customStyle="1" w:styleId="Heading2Char">
+    <w:name w:val="Heading 2 Char"/>
+    <w:basedOn w:val="DefaultParagraphFont"/>
+    <w:link w:val="Heading2"/>
     <w:uiPriority w:val="9"/>
     <w:rsid w:val="00865E1F"/>
     <w:rPr>
@@ -6236,7 +6299,7 @@
       <w:szCs w:val="26"/>
     </w:rPr>
   </w:style>
-  <w:style w:type="paragraph" w:styleId="Cuprins1">
+  <w:style w:type="paragraph" w:styleId="TOC1">
     <w:name w:val="toc 1"/>
     <w:basedOn w:val="Normal"/>
     <w:next w:val="Normal"/>
@@ -6248,7 +6311,7 @@
       <w:spacing w:after="100"/>
     </w:pPr>
   </w:style>
-  <w:style w:type="paragraph" w:styleId="Cuprins2">
+  <w:style w:type="paragraph" w:styleId="TOC2">
     <w:name w:val="toc 2"/>
     <w:basedOn w:val="Normal"/>
     <w:next w:val="Normal"/>
@@ -6263,7 +6326,7 @@
   </w:style>
   <w:style w:type="character" w:styleId="Hyperlink">
     <w:name w:val="Hyperlink"/>
-    <w:basedOn w:val="Fontdeparagrafimplicit"/>
+    <w:basedOn w:val="DefaultParagraphFont"/>
     <w:uiPriority w:val="99"/>
     <w:unhideWhenUsed/>
     <w:rsid w:val="00C304A6"/>
@@ -6272,9 +6335,9 @@
       <w:u w:val="single"/>
     </w:rPr>
   </w:style>
-  <w:style w:type="table" w:styleId="Tabelgril">
+  <w:style w:type="table" w:styleId="TableGrid">
     <w:name w:val="Table Grid"/>
-    <w:basedOn w:val="TabelNormal"/>
+    <w:basedOn w:val="TableNormal"/>
     <w:uiPriority w:val="39"/>
     <w:rsid w:val="00CC1A5B"/>
     <w:pPr>
@@ -6560,7 +6623,7 @@
 </file>
 
 <file path=customXml/itemProps1.xml><?xml version="1.0" encoding="utf-8"?>
-<ds:datastoreItem xmlns:ds="http://schemas.openxmlformats.org/officeDocument/2006/customXml" ds:itemID="{E2D6EE45-A516-4065-920C-C7F8E0ED3109}">
+<ds:datastoreItem xmlns:ds="http://schemas.openxmlformats.org/officeDocument/2006/customXml" ds:itemID="{266A82B3-A0AE-412E-95B1-2B272680F311}">
   <ds:schemaRefs>
     <ds:schemaRef ds:uri="http://schemas.openxmlformats.org/officeDocument/2006/bibliography"/>
   </ds:schemaRefs>

</xml_diff>